<commit_message>
Updated to new Logo
</commit_message>
<xml_diff>
--- a/TransportInfrastructure/work in progress/PEPPOL-EDN-Policy-for-use-of-identifiers-4.1.0-2019-10-02.docx
+++ b/TransportInfrastructure/work in progress/PEPPOL-EDN-Policy-for-use-of-identifiers-4.1.0-2019-10-02.docx
@@ -17,18 +17,10 @@
           <w:lang w:val="de-AT"/>
         </w:rPr>
         <w:drawing>
-          <wp:anchor distT="0" distB="0" distL="114300" distR="114300" simplePos="0" relativeHeight="251660288" behindDoc="0" locked="0" layoutInCell="1" allowOverlap="1">
-            <wp:simplePos x="0" y="0"/>
-            <wp:positionH relativeFrom="column">
-              <wp:posOffset>5257800</wp:posOffset>
-            </wp:positionH>
-            <wp:positionV relativeFrom="paragraph">
-              <wp:posOffset>-31750</wp:posOffset>
-            </wp:positionV>
-            <wp:extent cx="666750" cy="638175"/>
-            <wp:effectExtent l="0" t="0" r="0" b="9525"/>
-            <wp:wrapNone/>
-            <wp:docPr id="10" name="Picture 4" descr="CIP_Logo.PNG"/>
+          <wp:inline distT="0" distB="0" distL="0" distR="0">
+            <wp:extent cx="2343150" cy="568276"/>
+            <wp:effectExtent l="19050" t="0" r="0" b="0"/>
+            <wp:docPr id="3" name="Bild 3"/>
             <wp:cNvGraphicFramePr>
               <a:graphicFrameLocks xmlns:a="http://schemas.openxmlformats.org/drawingml/2006/main" noChangeAspect="1"/>
             </wp:cNvGraphicFramePr>
@@ -36,19 +28,13 @@
               <a:graphicData uri="http://schemas.openxmlformats.org/drawingml/2006/picture">
                 <pic:pic xmlns:pic="http://schemas.openxmlformats.org/drawingml/2006/picture">
                   <pic:nvPicPr>
-                    <pic:cNvPr id="0" name="Picture 4" descr="CIP_Logo.PNG"/>
+                    <pic:cNvPr id="0" name="Picture 3"/>
                     <pic:cNvPicPr>
                       <a:picLocks noChangeAspect="1" noChangeArrowheads="1"/>
                     </pic:cNvPicPr>
                   </pic:nvPicPr>
                   <pic:blipFill>
-                    <a:blip r:embed="rId8" cstate="print">
-                      <a:extLst>
-                        <a:ext uri="{28A0092B-C50C-407E-A947-70E740481C1C}">
-                          <a14:useLocalDpi xmlns="" xmlns:wpc="http://schemas.microsoft.com/office/word/2010/wordprocessingCanvas" xmlns:mc="http://schemas.openxmlformats.org/markup-compatibility/2006" xmlns:o="urn:schemas-microsoft-com:office:office" xmlns:v="urn:schemas-microsoft-com:vml" xmlns:wp14="http://schemas.microsoft.com/office/word/2010/wordprocessingDrawing" xmlns:w10="urn:schemas-microsoft-com:office:word" xmlns:w="http://schemas.openxmlformats.org/wordprocessingml/2006/main" xmlns:w14="http://schemas.microsoft.com/office/word/2010/wordml" xmlns:wpg="http://schemas.microsoft.com/office/word/2010/wordprocessingGroup" xmlns:wpi="http://schemas.microsoft.com/office/word/2010/wordprocessingInk" xmlns:wps="http://schemas.microsoft.com/office/word/2010/wordprocessingShape" xmlns:a14="http://schemas.microsoft.com/office/drawing/2010/main" val="0"/>
-                        </a:ext>
-                      </a:extLst>
-                    </a:blip>
+                    <a:blip r:embed="rId8" cstate="print"/>
                     <a:srcRect/>
                     <a:stretch>
                       <a:fillRect/>
@@ -57,69 +43,17 @@
                   <pic:spPr bwMode="auto">
                     <a:xfrm>
                       <a:off x="0" y="0"/>
-                      <a:ext cx="666750" cy="638175"/>
+                      <a:ext cx="2343150" cy="568276"/>
                     </a:xfrm>
                     <a:prstGeom prst="rect">
                       <a:avLst/>
                     </a:prstGeom>
                     <a:noFill/>
-                    <a:ln>
+                    <a:ln w="9525">
                       <a:noFill/>
-                    </a:ln>
-                  </pic:spPr>
-                </pic:pic>
-              </a:graphicData>
-            </a:graphic>
-          </wp:anchor>
-        </w:drawing>
-      </w:r>
-      <w:r>
-        <w:rPr>
-          <w:noProof/>
-          <w:sz w:val="20"/>
-          <w:lang w:val="de-AT"/>
-        </w:rPr>
-        <w:drawing>
-          <wp:inline distT="0" distB="0" distL="0" distR="0">
-            <wp:extent cx="2406650" cy="560705"/>
-            <wp:effectExtent l="0" t="0" r="0" b="0"/>
-            <wp:docPr id="1" name="Bilde 2" descr="PEPPOL_Logo_CMYK"/>
-            <wp:cNvGraphicFramePr>
-              <a:graphicFrameLocks xmlns:a="http://schemas.openxmlformats.org/drawingml/2006/main" noChangeAspect="1"/>
-            </wp:cNvGraphicFramePr>
-            <a:graphic xmlns:a="http://schemas.openxmlformats.org/drawingml/2006/main">
-              <a:graphicData uri="http://schemas.openxmlformats.org/drawingml/2006/picture">
-                <pic:pic xmlns:pic="http://schemas.openxmlformats.org/drawingml/2006/picture">
-                  <pic:nvPicPr>
-                    <pic:cNvPr id="0" name="Bilde 2" descr="PEPPOL_Logo_CMYK"/>
-                    <pic:cNvPicPr>
-                      <a:picLocks noChangeAspect="1" noChangeArrowheads="1"/>
-                    </pic:cNvPicPr>
-                  </pic:nvPicPr>
-                  <pic:blipFill>
-                    <a:blip r:embed="rId9" cstate="print">
-                      <a:extLst>
-                        <a:ext uri="{28A0092B-C50C-407E-A947-70E740481C1C}">
-                          <a14:useLocalDpi xmlns="" xmlns:wpc="http://schemas.microsoft.com/office/word/2010/wordprocessingCanvas" xmlns:mc="http://schemas.openxmlformats.org/markup-compatibility/2006" xmlns:o="urn:schemas-microsoft-com:office:office" xmlns:v="urn:schemas-microsoft-com:vml" xmlns:wp14="http://schemas.microsoft.com/office/word/2010/wordprocessingDrawing" xmlns:w10="urn:schemas-microsoft-com:office:word" xmlns:w="http://schemas.openxmlformats.org/wordprocessingml/2006/main" xmlns:w14="http://schemas.microsoft.com/office/word/2010/wordml" xmlns:wpg="http://schemas.microsoft.com/office/word/2010/wordprocessingGroup" xmlns:wpi="http://schemas.microsoft.com/office/word/2010/wordprocessingInk" xmlns:wps="http://schemas.microsoft.com/office/word/2010/wordprocessingShape" xmlns:a14="http://schemas.microsoft.com/office/drawing/2010/main" val="0"/>
-                        </a:ext>
-                      </a:extLst>
-                    </a:blip>
-                    <a:srcRect l="11992" t="22112" r="13161" b="25223"/>
-                    <a:stretch>
-                      <a:fillRect/>
-                    </a:stretch>
-                  </pic:blipFill>
-                  <pic:spPr bwMode="auto">
-                    <a:xfrm>
-                      <a:off x="0" y="0"/>
-                      <a:ext cx="2406650" cy="560705"/>
-                    </a:xfrm>
-                    <a:prstGeom prst="rect">
-                      <a:avLst/>
-                    </a:prstGeom>
-                    <a:noFill/>
-                    <a:ln>
-                      <a:noFill/>
+                      <a:miter lim="800000"/>
+                      <a:headEnd/>
+                      <a:tailEnd/>
                     </a:ln>
                   </pic:spPr>
                 </pic:pic>
@@ -199,10 +133,10 @@
                     </pic:cNvPicPr>
                   </pic:nvPicPr>
                   <pic:blipFill>
-                    <a:blip r:embed="rId10" cstate="print">
+                    <a:blip r:embed="rId9" cstate="print">
                       <a:extLst>
                         <a:ext uri="{28A0092B-C50C-407E-A947-70E740481C1C}">
-                          <a14:useLocalDpi xmlns="" xmlns:wpc="http://schemas.microsoft.com/office/word/2010/wordprocessingCanvas" xmlns:mc="http://schemas.openxmlformats.org/markup-compatibility/2006" xmlns:o="urn:schemas-microsoft-com:office:office" xmlns:v="urn:schemas-microsoft-com:vml" xmlns:wp14="http://schemas.microsoft.com/office/word/2010/wordprocessingDrawing" xmlns:w10="urn:schemas-microsoft-com:office:word" xmlns:w="http://schemas.openxmlformats.org/wordprocessingml/2006/main" xmlns:w14="http://schemas.microsoft.com/office/word/2010/wordml" xmlns:wpg="http://schemas.microsoft.com/office/word/2010/wordprocessingGroup" xmlns:wpi="http://schemas.microsoft.com/office/word/2010/wordprocessingInk" xmlns:wps="http://schemas.microsoft.com/office/word/2010/wordprocessingShape" xmlns:a14="http://schemas.microsoft.com/office/drawing/2010/main" val="0"/>
+                          <a14:useLocalDpi xmlns:a14="http://schemas.microsoft.com/office/drawing/2010/main" xmlns:wps="http://schemas.microsoft.com/office/word/2010/wordprocessingShape" xmlns:wpi="http://schemas.microsoft.com/office/word/2010/wordprocessingInk" xmlns:wpg="http://schemas.microsoft.com/office/word/2010/wordprocessingGroup" xmlns:w14="http://schemas.microsoft.com/office/word/2010/wordml" xmlns:w="http://schemas.openxmlformats.org/wordprocessingml/2006/main" xmlns:w10="urn:schemas-microsoft-com:office:word" xmlns:wp14="http://schemas.microsoft.com/office/word/2010/wordprocessingDrawing" xmlns:v="urn:schemas-microsoft-com:vml" xmlns:o="urn:schemas-microsoft-com:office:office" xmlns:mc="http://schemas.openxmlformats.org/markup-compatibility/2006" xmlns:wpc="http://schemas.microsoft.com/office/word/2010/wordprocessingCanvas" xmlns="" val="0"/>
                         </a:ext>
                       </a:extLst>
                     </a:blip>
@@ -330,7 +264,15 @@
                 <w:b/>
                 <w:sz w:val="28"/>
               </w:rPr>
-              <w:t>PEPPOL Transport Infrastructure</w:t>
+              <w:t>Peppol</w:t>
+            </w:r>
+            <w:r>
+              <w:rPr>
+                <w:rFonts w:ascii="Arial" w:hAnsi="Arial" w:cs="Arial"/>
+                <w:b/>
+                <w:sz w:val="28"/>
+              </w:rPr>
+              <w:t xml:space="preserve"> Transport Infrastructure</w:t>
             </w:r>
             <w:r>
               <w:rPr>
@@ -603,7 +545,55 @@
                 <w:rFonts w:ascii="Arial" w:hAnsi="Arial" w:cs="Arial"/>
                 <w:b/>
               </w:rPr>
-              <w:t>Erik Gustavsen, Difi/Edisys Consulting</w:t>
+              <w:t xml:space="preserve">Erik </w:t>
+            </w:r>
+            <w:proofErr w:type="spellStart"/>
+            <w:r>
+              <w:rPr>
+                <w:rFonts w:ascii="Arial" w:hAnsi="Arial" w:cs="Arial"/>
+                <w:b/>
+              </w:rPr>
+              <w:t>Gustavsen</w:t>
+            </w:r>
+            <w:proofErr w:type="spellEnd"/>
+            <w:r>
+              <w:rPr>
+                <w:rFonts w:ascii="Arial" w:hAnsi="Arial" w:cs="Arial"/>
+                <w:b/>
+              </w:rPr>
+              <w:t xml:space="preserve">, </w:t>
+            </w:r>
+            <w:proofErr w:type="spellStart"/>
+            <w:r>
+              <w:rPr>
+                <w:rFonts w:ascii="Arial" w:hAnsi="Arial" w:cs="Arial"/>
+                <w:b/>
+              </w:rPr>
+              <w:t>Difi</w:t>
+            </w:r>
+            <w:proofErr w:type="spellEnd"/>
+            <w:r>
+              <w:rPr>
+                <w:rFonts w:ascii="Arial" w:hAnsi="Arial" w:cs="Arial"/>
+                <w:b/>
+              </w:rPr>
+              <w:t>/</w:t>
+            </w:r>
+            <w:proofErr w:type="spellStart"/>
+            <w:r>
+              <w:rPr>
+                <w:rFonts w:ascii="Arial" w:hAnsi="Arial" w:cs="Arial"/>
+                <w:b/>
+              </w:rPr>
+              <w:t>Edisys</w:t>
+            </w:r>
+            <w:proofErr w:type="spellEnd"/>
+            <w:r>
+              <w:rPr>
+                <w:rFonts w:ascii="Arial" w:hAnsi="Arial" w:cs="Arial"/>
+                <w:b/>
+              </w:rPr>
+              <w:t xml:space="preserve"> Consulting</w:t>
             </w:r>
             <w:r>
               <w:rPr>
@@ -1113,7 +1103,13 @@
               <w:t>,</w:t>
             </w:r>
             <w:r>
-              <w:t xml:space="preserve"> PEPPOL Customization identifiers</w:t>
+              <w:t xml:space="preserve"> </w:t>
+            </w:r>
+            <w:r>
+              <w:t>Peppol</w:t>
+            </w:r>
+            <w:r>
+              <w:t xml:space="preserve"> Customization identifiers</w:t>
             </w:r>
           </w:p>
           <w:p>
@@ -1129,7 +1125,13 @@
           </w:p>
           <w:p>
             <w:r>
-              <w:t>Updated POLICY 16, PEPPOL process identifiers</w:t>
+              <w:t xml:space="preserve">Updated POLICY 16, </w:t>
+            </w:r>
+            <w:r>
+              <w:t>Peppol</w:t>
+            </w:r>
+            <w:r>
+              <w:t xml:space="preserve"> process identifiers</w:t>
             </w:r>
           </w:p>
           <w:p>
@@ -1328,7 +1330,13 @@
           </w:p>
           <w:p>
             <w:r>
-              <w:t>Added relation to PEPPOL BIS versions 1 and 2</w:t>
+              <w:t xml:space="preserve">Added relation to </w:t>
+            </w:r>
+            <w:r>
+              <w:t>Peppol</w:t>
+            </w:r>
+            <w:r>
+              <w:t xml:space="preserve"> BIS versions 1 and 2</w:t>
             </w:r>
           </w:p>
           <w:p>
@@ -1481,6 +1489,11 @@
               <w:t>Extended the allowed characters for Participant Identifier values in POLICY 1</w:t>
             </w:r>
           </w:p>
+          <w:p>
+            <w:r>
+              <w:t>Adopted to new branding</w:t>
+            </w:r>
+          </w:p>
         </w:tc>
         <w:tc>
           <w:tcPr>
@@ -1634,10 +1647,10 @@
                     </pic:cNvPicPr>
                   </pic:nvPicPr>
                   <pic:blipFill>
-                    <a:blip r:embed="rId11" cstate="print">
+                    <a:blip r:embed="rId10" cstate="print">
                       <a:extLst>
                         <a:ext uri="{28A0092B-C50C-407E-A947-70E740481C1C}">
-                          <a14:useLocalDpi xmlns="" xmlns:wpc="http://schemas.microsoft.com/office/word/2010/wordprocessingCanvas" xmlns:mc="http://schemas.openxmlformats.org/markup-compatibility/2006" xmlns:o="urn:schemas-microsoft-com:office:office" xmlns:v="urn:schemas-microsoft-com:vml" xmlns:wp14="http://schemas.microsoft.com/office/word/2010/wordprocessingDrawing" xmlns:w10="urn:schemas-microsoft-com:office:word" xmlns:w="http://schemas.openxmlformats.org/wordprocessingml/2006/main" xmlns:w14="http://schemas.microsoft.com/office/word/2010/wordml" xmlns:wpg="http://schemas.microsoft.com/office/word/2010/wordprocessingGroup" xmlns:wpi="http://schemas.microsoft.com/office/word/2010/wordprocessingInk" xmlns:wps="http://schemas.microsoft.com/office/word/2010/wordprocessingShape" xmlns:a14="http://schemas.microsoft.com/office/drawing/2010/main" val="0"/>
+                          <a14:useLocalDpi xmlns:a14="http://schemas.microsoft.com/office/drawing/2010/main" xmlns:wps="http://schemas.microsoft.com/office/word/2010/wordprocessingShape" xmlns:wpi="http://schemas.microsoft.com/office/word/2010/wordprocessingInk" xmlns:wpg="http://schemas.microsoft.com/office/word/2010/wordprocessingGroup" xmlns:w14="http://schemas.microsoft.com/office/word/2010/wordml" xmlns:w="http://schemas.openxmlformats.org/wordprocessingml/2006/main" xmlns:w10="urn:schemas-microsoft-com:office:word" xmlns:wp14="http://schemas.microsoft.com/office/word/2010/wordprocessingDrawing" xmlns:v="urn:schemas-microsoft-com:vml" xmlns:o="urn:schemas-microsoft-com:office:office" xmlns:mc="http://schemas.openxmlformats.org/markup-compatibility/2006" xmlns:wpc="http://schemas.microsoft.com/office/word/2010/wordprocessingCanvas" xmlns="" val="0"/>
                         </a:ext>
                       </a:extLst>
                     </a:blip>
@@ -1847,14 +1860,24 @@
         </w:rPr>
         <w:t xml:space="preserve">, Norway, </w:t>
       </w:r>
-      <w:hyperlink r:id="rId12" w:history="1">
-        <w:r>
-          <w:rPr>
-            <w:lang w:val="da-DK"/>
-          </w:rPr>
-          <w:t>www.difi.no</w:t>
-        </w:r>
-      </w:hyperlink>
+      <w:r>
+        <w:fldChar w:fldCharType="begin"/>
+      </w:r>
+      <w:r>
+        <w:instrText>HYPERLINK "http://www.difi.no"</w:instrText>
+      </w:r>
+      <w:r>
+        <w:fldChar w:fldCharType="separate"/>
+      </w:r>
+      <w:r>
+        <w:rPr>
+          <w:lang w:val="da-DK"/>
+        </w:rPr>
+        <w:t>www.difi.no</w:t>
+      </w:r>
+      <w:r>
+        <w:fldChar w:fldCharType="end"/>
+      </w:r>
     </w:p>
     <w:p>
       <w:pPr>
@@ -2125,6 +2148,7 @@
           <w:lang w:val="en-US"/>
         </w:rPr>
       </w:pPr>
+      <w:proofErr w:type="spellStart"/>
       <w:r>
         <w:rPr>
           <w:lang w:val="en-US"/>
@@ -2141,20 +2165,37 @@
         <w:rPr>
           <w:lang w:val="en-US"/>
         </w:rPr>
-        <w:t>rd Langöy</w:t>
-      </w:r>
+        <w:t>rd</w:t>
+      </w:r>
+      <w:proofErr w:type="spellEnd"/>
       <w:r>
         <w:rPr>
           <w:lang w:val="en-US"/>
         </w:rPr>
+        <w:t xml:space="preserve"> </w:t>
+      </w:r>
+      <w:proofErr w:type="spellStart"/>
+      <w:r>
+        <w:rPr>
+          <w:lang w:val="en-US"/>
+        </w:rPr>
+        <w:t>Langöy</w:t>
+      </w:r>
+      <w:proofErr w:type="spellEnd"/>
+      <w:r>
+        <w:rPr>
+          <w:lang w:val="en-US"/>
+        </w:rPr>
         <w:t xml:space="preserve">, </w:t>
       </w:r>
+      <w:proofErr w:type="spellStart"/>
       <w:r>
         <w:rPr>
           <w:lang w:val="en-US"/>
         </w:rPr>
         <w:t>Pagero</w:t>
       </w:r>
+      <w:proofErr w:type="spellEnd"/>
     </w:p>
     <w:p>
       <w:pPr>
@@ -2162,11 +2203,61 @@
           <w:lang w:val="en-US"/>
         </w:rPr>
       </w:pPr>
+      <w:proofErr w:type="spellStart"/>
       <w:r>
         <w:rPr>
           <w:lang w:val="en-US"/>
         </w:rPr>
-        <w:t>Siw Midtgård Meckelborg, Edisys Consulting</w:t>
+        <w:t>Siw</w:t>
+      </w:r>
+      <w:proofErr w:type="spellEnd"/>
+      <w:r>
+        <w:rPr>
+          <w:lang w:val="en-US"/>
+        </w:rPr>
+        <w:t xml:space="preserve"> </w:t>
+      </w:r>
+      <w:proofErr w:type="spellStart"/>
+      <w:r>
+        <w:rPr>
+          <w:lang w:val="en-US"/>
+        </w:rPr>
+        <w:t>Midtgård</w:t>
+      </w:r>
+      <w:proofErr w:type="spellEnd"/>
+      <w:r>
+        <w:rPr>
+          <w:lang w:val="en-US"/>
+        </w:rPr>
+        <w:t xml:space="preserve"> </w:t>
+      </w:r>
+      <w:proofErr w:type="spellStart"/>
+      <w:r>
+        <w:rPr>
+          <w:lang w:val="en-US"/>
+        </w:rPr>
+        <w:t>Meckelborg</w:t>
+      </w:r>
+      <w:proofErr w:type="spellEnd"/>
+      <w:r>
+        <w:rPr>
+          <w:lang w:val="en-US"/>
+        </w:rPr>
+        <w:t xml:space="preserve">, </w:t>
+      </w:r>
+      <w:proofErr w:type="spellStart"/>
+      <w:r>
+        <w:rPr>
+          <w:lang w:val="en-US"/>
+        </w:rPr>
+        <w:t>Edisys</w:t>
+      </w:r>
+      <w:proofErr w:type="spellEnd"/>
+      <w:r>
+        <w:rPr>
+          <w:lang w:val="en-US"/>
+        </w:rPr>
+        <w:t xml:space="preserve"> Consulting</w:t>
       </w:r>
     </w:p>
     <w:p>
@@ -2179,12 +2270,26 @@
         <w:rPr>
           <w:rFonts w:cs="Arial"/>
         </w:rPr>
-        <w:t>Jerry Dimitriou, OpenPEPPOL O</w:t>
-      </w:r>
+        <w:t xml:space="preserve">Jerry </w:t>
+      </w:r>
+      <w:proofErr w:type="spellStart"/>
       <w:r>
         <w:rPr>
           <w:rFonts w:cs="Arial"/>
         </w:rPr>
+        <w:t>Dimitriou</w:t>
+      </w:r>
+      <w:proofErr w:type="spellEnd"/>
+      <w:r>
+        <w:rPr>
+          <w:rFonts w:cs="Arial"/>
+        </w:rPr>
+        <w:t>, OpenPEPPOL O</w:t>
+      </w:r>
+      <w:r>
+        <w:rPr>
+          <w:rFonts w:cs="Arial"/>
+        </w:rPr>
         <w:t>perating Office</w:t>
       </w:r>
     </w:p>
@@ -2198,21 +2303,59 @@
         <w:rPr>
           <w:rFonts w:cs="Arial"/>
         </w:rPr>
-        <w:t>Hans Berg, Tickstar</w:t>
-      </w:r>
-    </w:p>
-    <w:p>
-      <w:pPr>
+        <w:t xml:space="preserve">Hans Berg, </w:t>
+      </w:r>
+      <w:proofErr w:type="spellStart"/>
+      <w:r>
         <w:rPr>
           <w:rFonts w:cs="Arial"/>
         </w:rPr>
-      </w:pPr>
-      <w:r>
+        <w:t>Tickstar</w:t>
+      </w:r>
+      <w:proofErr w:type="spellEnd"/>
+    </w:p>
+    <w:p>
+      <w:pPr>
         <w:rPr>
           <w:rFonts w:cs="Arial"/>
         </w:rPr>
-        <w:t>Risto Collanus, Visma</w:t>
-      </w:r>
+      </w:pPr>
+      <w:proofErr w:type="spellStart"/>
+      <w:r>
+        <w:rPr>
+          <w:rFonts w:cs="Arial"/>
+        </w:rPr>
+        <w:t>Risto</w:t>
+      </w:r>
+      <w:proofErr w:type="spellEnd"/>
+      <w:r>
+        <w:rPr>
+          <w:rFonts w:cs="Arial"/>
+        </w:rPr>
+        <w:t xml:space="preserve"> </w:t>
+      </w:r>
+      <w:proofErr w:type="spellStart"/>
+      <w:r>
+        <w:rPr>
+          <w:rFonts w:cs="Arial"/>
+        </w:rPr>
+        <w:t>Collanus</w:t>
+      </w:r>
+      <w:proofErr w:type="spellEnd"/>
+      <w:r>
+        <w:rPr>
+          <w:rFonts w:cs="Arial"/>
+        </w:rPr>
+        <w:t xml:space="preserve">, </w:t>
+      </w:r>
+      <w:proofErr w:type="spellStart"/>
+      <w:r>
+        <w:rPr>
+          <w:rFonts w:cs="Arial"/>
+        </w:rPr>
+        <w:t>Visma</w:t>
+      </w:r>
+      <w:proofErr w:type="spellEnd"/>
       <w:r>
         <w:rPr>
           <w:rFonts w:cs="Arial"/>
@@ -2910,7 +3053,31 @@
           <w:rPr>
             <w:rStyle w:val="Hyperlink"/>
           </w:rPr>
-          <w:t>The policy for identifying Documents and Services used in PEPPOL implementation of the PEPPOL eDelivery Network</w:t>
+          <w:t xml:space="preserve">The policy for identifying Documents and Services used in </w:t>
+        </w:r>
+        <w:r>
+          <w:rPr>
+            <w:rStyle w:val="Hyperlink"/>
+          </w:rPr>
+          <w:t>Peppol</w:t>
+        </w:r>
+        <w:r>
+          <w:rPr>
+            <w:rStyle w:val="Hyperlink"/>
+          </w:rPr>
+          <w:t xml:space="preserve"> implementation of the </w:t>
+        </w:r>
+        <w:r>
+          <w:rPr>
+            <w:rStyle w:val="Hyperlink"/>
+          </w:rPr>
+          <w:t>Peppol</w:t>
+        </w:r>
+        <w:r>
+          <w:rPr>
+            <w:rStyle w:val="Hyperlink"/>
+          </w:rPr>
+          <w:t xml:space="preserve"> eDelivery Network</w:t>
         </w:r>
         <w:r>
           <w:rPr>
@@ -3052,7 +3219,19 @@
           <w:rPr>
             <w:rStyle w:val="Hyperlink"/>
           </w:rPr>
-          <w:t>Relation to PEPPOL BIS versions 1 and 2</w:t>
+          <w:t xml:space="preserve">Relation to </w:t>
+        </w:r>
+        <w:r>
+          <w:rPr>
+            <w:rStyle w:val="Hyperlink"/>
+          </w:rPr>
+          <w:t>Peppol</w:t>
+        </w:r>
+        <w:r>
+          <w:rPr>
+            <w:rStyle w:val="Hyperlink"/>
+          </w:rPr>
+          <w:t xml:space="preserve"> BIS versions 1 and 2</w:t>
         </w:r>
         <w:r>
           <w:rPr>
@@ -3411,7 +3590,19 @@
           <w:rPr>
             <w:rStyle w:val="Hyperlink"/>
           </w:rPr>
-          <w:t>Policy for PEPPOL Participant Identification</w:t>
+          <w:t xml:space="preserve">Policy for </w:t>
+        </w:r>
+        <w:r>
+          <w:rPr>
+            <w:rStyle w:val="Hyperlink"/>
+          </w:rPr>
+          <w:t>Peppol</w:t>
+        </w:r>
+        <w:r>
+          <w:rPr>
+            <w:rStyle w:val="Hyperlink"/>
+          </w:rPr>
+          <w:t xml:space="preserve"> Participant Identification</w:t>
         </w:r>
         <w:r>
           <w:rPr>
@@ -4280,7 +4471,19 @@
           <w:rPr>
             <w:rStyle w:val="Hyperlink"/>
           </w:rPr>
-          <w:t>Policy for PEPPOL Party Identification</w:t>
+          <w:t xml:space="preserve">Policy for </w:t>
+        </w:r>
+        <w:r>
+          <w:rPr>
+            <w:rStyle w:val="Hyperlink"/>
+          </w:rPr>
+          <w:t>Peppol</w:t>
+        </w:r>
+        <w:r>
+          <w:rPr>
+            <w:rStyle w:val="Hyperlink"/>
+          </w:rPr>
+          <w:t xml:space="preserve"> Party Identification</w:t>
         </w:r>
         <w:r>
           <w:rPr>
@@ -4710,7 +4913,13 @@
           <w:rPr>
             <w:rStyle w:val="Hyperlink"/>
           </w:rPr>
-          <w:t>Policies on Identifying Document Types supported by PEPPOL</w:t>
+          <w:t xml:space="preserve">Policies on Identifying Document Types supported by </w:t>
+        </w:r>
+        <w:r>
+          <w:rPr>
+            <w:rStyle w:val="Hyperlink"/>
+          </w:rPr>
+          <w:t>Peppol</w:t>
         </w:r>
         <w:r>
           <w:rPr>
@@ -5353,7 +5562,19 @@
           <w:rPr>
             <w:rStyle w:val="Hyperlink"/>
           </w:rPr>
-          <w:t>Policy for PEPPOL Process Identifiers</w:t>
+          <w:t xml:space="preserve">Policy for </w:t>
+        </w:r>
+        <w:r>
+          <w:rPr>
+            <w:rStyle w:val="Hyperlink"/>
+          </w:rPr>
+          <w:t>Peppol</w:t>
+        </w:r>
+        <w:r>
+          <w:rPr>
+            <w:rStyle w:val="Hyperlink"/>
+          </w:rPr>
+          <w:t xml:space="preserve"> Process Identifiers</w:t>
         </w:r>
         <w:r>
           <w:rPr>
@@ -5712,7 +5933,13 @@
           <w:rPr>
             <w:rStyle w:val="Hyperlink"/>
           </w:rPr>
-          <w:t>Policy on Identifying Transport Profiles in PEPPOL</w:t>
+          <w:t xml:space="preserve">Policy on Identifying Transport Profiles in </w:t>
+        </w:r>
+        <w:r>
+          <w:rPr>
+            <w:rStyle w:val="Hyperlink"/>
+          </w:rPr>
+          <w:t>Peppol</w:t>
         </w:r>
         <w:r>
           <w:rPr>
@@ -6048,9 +6275,9 @@
     <w:p>
       <w:pPr>
         <w:sectPr>
-          <w:headerReference w:type="default" r:id="rId13"/>
-          <w:footerReference w:type="default" r:id="rId14"/>
-          <w:footerReference w:type="first" r:id="rId15"/>
+          <w:headerReference w:type="default" r:id="rId11"/>
+          <w:footerReference w:type="default" r:id="rId12"/>
+          <w:footerReference w:type="first" r:id="rId13"/>
           <w:pgSz w:w="11906" w:h="16838"/>
           <w:pgMar w:top="1418" w:right="1418" w:bottom="1418" w:left="1418" w:header="709" w:footer="709" w:gutter="0"/>
           <w:cols w:space="708"/>
@@ -6113,7 +6340,19 @@
         </w:rPr>
       </w:pPr>
       <w:r>
-        <w:t xml:space="preserve">This document describes a PEPPOL policy and guidelines for use of identifiers within the PEPPOL network. </w:t>
+        <w:t xml:space="preserve">This document describes a </w:t>
+      </w:r>
+      <w:r>
+        <w:t>Peppol</w:t>
+      </w:r>
+      <w:r>
+        <w:t xml:space="preserve"> policy and guidelines for use of identifiers within the </w:t>
+      </w:r>
+      <w:r>
+        <w:t>Peppol</w:t>
+      </w:r>
+      <w:r>
+        <w:t xml:space="preserve"> network. </w:t>
       </w:r>
       <w:r>
         <w:t xml:space="preserve">The intended audience for this document are </w:t>
@@ -6122,7 +6361,19 @@
         <w:rPr>
           <w:lang w:bidi="ne-NP"/>
         </w:rPr>
-        <w:t>organizations wishing to be PEPPOL enabled for exchanging electronic invoices, and/or their ICT-suppliers</w:t>
+        <w:t xml:space="preserve">organizations wishing to be </w:t>
+      </w:r>
+      <w:r>
+        <w:rPr>
+          <w:lang w:bidi="ne-NP"/>
+        </w:rPr>
+        <w:t>Peppol</w:t>
+      </w:r>
+      <w:r>
+        <w:rPr>
+          <w:lang w:bidi="ne-NP"/>
+        </w:rPr>
+        <w:t xml:space="preserve"> enabled for exchanging electronic invoices, and/or their ICT-suppliers</w:t>
       </w:r>
       <w:r>
         <w:rPr>
@@ -6218,7 +6469,19 @@
               <w:rPr>
                 <w:iCs/>
               </w:rPr>
-              <w:t>[PEPPOL]</w:t>
+              <w:t>[</w:t>
+            </w:r>
+            <w:r>
+              <w:rPr>
+                <w:iCs/>
+              </w:rPr>
+              <w:t>Peppol</w:t>
+            </w:r>
+            <w:r>
+              <w:rPr>
+                <w:iCs/>
+              </w:rPr>
+              <w:t>]</w:t>
             </w:r>
           </w:p>
         </w:tc>
@@ -6234,7 +6497,7 @@
                 <w:iCs/>
               </w:rPr>
             </w:pPr>
-            <w:hyperlink r:id="rId16" w:history="1">
+            <w:hyperlink r:id="rId14" w:history="1">
               <w:r>
                 <w:rPr>
                   <w:rStyle w:val="Hyperlink"/>
@@ -6265,7 +6528,30 @@
                 <w:bCs/>
                 <w:lang w:val="en-US" w:bidi="ne-NP"/>
               </w:rPr>
-              <w:t>[PEPPOL_PostAward]</w:t>
+              <w:t>[</w:t>
+            </w:r>
+            <w:proofErr w:type="spellStart"/>
+            <w:r>
+              <w:rPr>
+                <w:bCs/>
+                <w:lang w:val="en-US" w:bidi="ne-NP"/>
+              </w:rPr>
+              <w:t>Peppol</w:t>
+            </w:r>
+            <w:r>
+              <w:rPr>
+                <w:bCs/>
+                <w:lang w:val="en-US" w:bidi="ne-NP"/>
+              </w:rPr>
+              <w:t>_PostAward</w:t>
+            </w:r>
+            <w:proofErr w:type="spellEnd"/>
+            <w:r>
+              <w:rPr>
+                <w:bCs/>
+                <w:lang w:val="en-US" w:bidi="ne-NP"/>
+              </w:rPr>
+              <w:t>]</w:t>
             </w:r>
           </w:p>
         </w:tc>
@@ -6282,7 +6568,7 @@
                 <w:lang w:val="en-US" w:bidi="ne-NP"/>
               </w:rPr>
             </w:pPr>
-            <w:hyperlink r:id="rId17" w:history="1">
+            <w:hyperlink r:id="rId15" w:history="1">
               <w:r>
                 <w:rPr>
                   <w:rStyle w:val="Hyperlink"/>
@@ -6310,7 +6596,27 @@
               <w:rPr>
                 <w:iCs/>
               </w:rPr>
-              <w:t>[PEPPOL_Transp]</w:t>
+              <w:t>[</w:t>
+            </w:r>
+            <w:proofErr w:type="spellStart"/>
+            <w:r>
+              <w:rPr>
+                <w:iCs/>
+              </w:rPr>
+              <w:t>Peppol</w:t>
+            </w:r>
+            <w:r>
+              <w:rPr>
+                <w:iCs/>
+              </w:rPr>
+              <w:t>_Transp</w:t>
+            </w:r>
+            <w:proofErr w:type="spellEnd"/>
+            <w:r>
+              <w:rPr>
+                <w:iCs/>
+              </w:rPr>
+              <w:t>]</w:t>
             </w:r>
           </w:p>
         </w:tc>
@@ -6323,7 +6629,7 @@
             <w:pPr>
               <w:ind w:right="-143"/>
             </w:pPr>
-            <w:hyperlink r:id="rId18" w:history="1">
+            <w:hyperlink r:id="rId16" w:history="1">
               <w:r>
                 <w:rPr>
                   <w:rStyle w:val="Hyperlink"/>
@@ -6351,7 +6657,27 @@
               <w:rPr>
                 <w:iCs/>
               </w:rPr>
-              <w:t>[PEPPOL_CodeList]</w:t>
+              <w:t>[</w:t>
+            </w:r>
+            <w:proofErr w:type="spellStart"/>
+            <w:r>
+              <w:rPr>
+                <w:iCs/>
+              </w:rPr>
+              <w:t>Peppol</w:t>
+            </w:r>
+            <w:r>
+              <w:rPr>
+                <w:iCs/>
+              </w:rPr>
+              <w:t>_CodeList</w:t>
+            </w:r>
+            <w:proofErr w:type="spellEnd"/>
+            <w:r>
+              <w:rPr>
+                <w:iCs/>
+              </w:rPr>
+              <w:t>]</w:t>
             </w:r>
           </w:p>
         </w:tc>
@@ -6364,7 +6690,7 @@
             <w:pPr>
               <w:ind w:right="-143"/>
             </w:pPr>
-            <w:hyperlink r:id="rId19" w:history="1">
+            <w:hyperlink r:id="rId17" w:history="1">
               <w:r>
                 <w:rPr>
                   <w:rStyle w:val="Hyperlink"/>
@@ -6405,7 +6731,7 @@
             <w:pPr>
               <w:ind w:right="-143"/>
             </w:pPr>
-            <w:hyperlink r:id="rId20" w:history="1">
+            <w:hyperlink r:id="rId18" w:history="1">
               <w:r>
                 <w:rPr>
                   <w:rStyle w:val="Hyperlink"/>
@@ -6449,7 +6775,7 @@
                 <w:iCs/>
               </w:rPr>
             </w:pPr>
-            <w:hyperlink r:id="rId21" w:history="1">
+            <w:hyperlink r:id="rId19" w:history="1">
               <w:r>
                 <w:rPr>
                   <w:rStyle w:val="Hyperlink"/>
@@ -6478,7 +6804,7 @@
             <w:shd w:val="clear" w:color="auto" w:fill="auto"/>
           </w:tcPr>
           <w:p>
-            <w:hyperlink r:id="rId22" w:history="1">
+            <w:hyperlink r:id="rId20" w:history="1">
               <w:r>
                 <w:rPr>
                   <w:rStyle w:val="Hyperlink"/>
@@ -6507,7 +6833,7 @@
             <w:shd w:val="clear" w:color="auto" w:fill="auto"/>
           </w:tcPr>
           <w:p>
-            <w:hyperlink r:id="rId23" w:history="1">
+            <w:hyperlink r:id="rId21" w:history="1">
               <w:r>
                 <w:rPr>
                   <w:rStyle w:val="Hyperlink"/>
@@ -6517,7 +6843,7 @@
             </w:hyperlink>
           </w:p>
           <w:p>
-            <w:hyperlink r:id="rId24" w:history="1">
+            <w:hyperlink r:id="rId22" w:history="1">
               <w:r>
                 <w:rPr>
                   <w:rStyle w:val="Hyperlink"/>
@@ -6561,7 +6887,7 @@
                 <w:iCs/>
               </w:rPr>
             </w:pPr>
-            <w:hyperlink r:id="rId25" w:history="1">
+            <w:hyperlink r:id="rId23" w:history="1">
               <w:r>
                 <w:rPr>
                   <w:rStyle w:val="Hyperlink"/>
@@ -6606,7 +6932,7 @@
                 <w:iCs/>
               </w:rPr>
             </w:pPr>
-            <w:hyperlink r:id="rId26" w:history="1">
+            <w:hyperlink r:id="rId24" w:history="1">
               <w:r>
                 <w:rPr>
                   <w:rStyle w:val="Hyperlink"/>
@@ -6645,7 +6971,7 @@
             <w:shd w:val="clear" w:color="auto" w:fill="auto"/>
           </w:tcPr>
           <w:p>
-            <w:hyperlink r:id="rId27" w:history="1">
+            <w:hyperlink r:id="rId25" w:history="1">
               <w:r>
                 <w:rPr>
                   <w:rStyle w:val="Hyperlink"/>
@@ -6655,7 +6981,7 @@
             </w:hyperlink>
           </w:p>
           <w:p>
-            <w:hyperlink r:id="rId28" w:history="1">
+            <w:hyperlink r:id="rId26" w:history="1">
               <w:r>
                 <w:rPr>
                   <w:rStyle w:val="Hyperlink"/>
@@ -6693,7 +7019,7 @@
             <w:shd w:val="clear" w:color="auto" w:fill="auto"/>
           </w:tcPr>
           <w:p>
-            <w:hyperlink r:id="rId29" w:history="1">
+            <w:hyperlink r:id="rId27" w:history="1">
               <w:r>
                 <w:rPr>
                   <w:rStyle w:val="Hyperlink"/>
@@ -6703,7 +7029,7 @@
             </w:hyperlink>
           </w:p>
           <w:p>
-            <w:hyperlink r:id="rId30" w:history="1">
+            <w:hyperlink r:id="rId28" w:history="1">
               <w:r>
                 <w:rPr>
                   <w:rStyle w:val="Hyperlink"/>
@@ -6731,7 +7057,21 @@
               <w:rPr>
                 <w:iCs/>
               </w:rPr>
-              <w:t>[OASIS ebCore]</w:t>
+              <w:t xml:space="preserve">[OASIS </w:t>
+            </w:r>
+            <w:proofErr w:type="spellStart"/>
+            <w:r>
+              <w:rPr>
+                <w:iCs/>
+              </w:rPr>
+              <w:t>ebCore</w:t>
+            </w:r>
+            <w:proofErr w:type="spellEnd"/>
+            <w:r>
+              <w:rPr>
+                <w:iCs/>
+              </w:rPr>
+              <w:t>]</w:t>
             </w:r>
           </w:p>
         </w:tc>
@@ -6747,7 +7087,7 @@
                 <w:iCs/>
               </w:rPr>
             </w:pPr>
-            <w:hyperlink r:id="rId31" w:history="1">
+            <w:hyperlink r:id="rId29" w:history="1">
               <w:r>
                 <w:rPr>
                   <w:rStyle w:val="Hyperlink"/>
@@ -6789,7 +7129,7 @@
             <w:pPr>
               <w:ind w:right="-143"/>
             </w:pPr>
-            <w:hyperlink r:id="rId32" w:history="1">
+            <w:hyperlink r:id="rId30" w:history="1">
               <w:r>
                 <w:rPr>
                   <w:rStyle w:val="Hyperlink"/>
@@ -6833,7 +7173,7 @@
                 <w:iCs/>
               </w:rPr>
             </w:pPr>
-            <w:hyperlink r:id="rId33" w:history="1">
+            <w:hyperlink r:id="rId31" w:history="1">
               <w:r>
                 <w:rPr>
                   <w:rStyle w:val="Hyperlink"/>
@@ -6930,12 +7270,14 @@
                 <w:lang w:eastAsia="it-IT"/>
               </w:rPr>
             </w:pPr>
+            <w:proofErr w:type="spellStart"/>
             <w:r>
               <w:rPr>
                 <w:lang w:eastAsia="it-IT"/>
               </w:rPr>
               <w:t>cac</w:t>
             </w:r>
+            <w:proofErr w:type="spellEnd"/>
           </w:p>
         </w:tc>
         <w:tc>
@@ -6968,12 +7310,14 @@
                 <w:lang w:eastAsia="it-IT"/>
               </w:rPr>
             </w:pPr>
+            <w:proofErr w:type="spellStart"/>
             <w:r>
               <w:rPr>
                 <w:lang w:eastAsia="it-IT"/>
               </w:rPr>
               <w:t>cbc</w:t>
             </w:r>
+            <w:proofErr w:type="spellEnd"/>
           </w:p>
         </w:tc>
         <w:tc>
@@ -7044,12 +7388,14 @@
                 <w:lang w:eastAsia="it-IT"/>
               </w:rPr>
             </w:pPr>
+            <w:proofErr w:type="spellStart"/>
             <w:r>
               <w:rPr>
                 <w:lang w:eastAsia="it-IT"/>
               </w:rPr>
               <w:t>rsm</w:t>
             </w:r>
+            <w:proofErr w:type="spellEnd"/>
           </w:p>
         </w:tc>
         <w:tc>
@@ -7098,7 +7444,13 @@
         <w:t xml:space="preserve">ations, products, places, etc. </w:t>
       </w:r>
       <w:r>
-        <w:t xml:space="preserve">The PEPPOL project uses </w:t>
+        <w:t xml:space="preserve">The </w:t>
+      </w:r>
+      <w:r>
+        <w:t>Peppol</w:t>
+      </w:r>
+      <w:r>
+        <w:t xml:space="preserve"> project uses </w:t>
       </w:r>
       <w:r>
         <w:t xml:space="preserve">many </w:t>
@@ -7134,7 +7486,13 @@
         <w:t>/Participants</w:t>
       </w:r>
       <w:r>
-        <w:t xml:space="preserve"> (organizations, persons, etc.) and Services (business profiles, document types, etc). These are the “who” and the “what” of PEPPOL business exchanges.</w:t>
+        <w:t xml:space="preserve"> (organizations, persons, etc.) and Services (business profiles, document types, etc). These are the “who” and the “what” of </w:t>
+      </w:r>
+      <w:r>
+        <w:t>Peppol</w:t>
+      </w:r>
+      <w:r>
+        <w:t xml:space="preserve"> business exchanges.</w:t>
       </w:r>
     </w:p>
     <w:p>
@@ -7148,7 +7506,13 @@
         <w:t>for these two areas</w:t>
       </w:r>
       <w:r>
-        <w:t xml:space="preserve"> but it also introduces principles for any identifiers used in the PEPPOL environment. </w:t>
+        <w:t xml:space="preserve"> but it also introduces principles for any identifiers used in the </w:t>
+      </w:r>
+      <w:r>
+        <w:t>Peppol</w:t>
+      </w:r>
+      <w:r>
+        <w:t xml:space="preserve"> environment. </w:t>
       </w:r>
       <w:r>
         <w:t xml:space="preserve">Implementers failing to adhere to these policies seriously jeopardize the interoperability of the information being </w:t>
@@ -7169,7 +7533,13 @@
         <w:t>s</w:t>
       </w:r>
       <w:r>
-        <w:t>hould form a requirement of any PEPPOL participation agreements.</w:t>
+        <w:t xml:space="preserve">hould form a requirement of any </w:t>
+      </w:r>
+      <w:r>
+        <w:t>Peppol</w:t>
+      </w:r>
+      <w:r>
+        <w:t xml:space="preserve"> participation agreements.</w:t>
       </w:r>
     </w:p>
     <w:p>
@@ -7214,7 +7584,10 @@
         <w:t xml:space="preserve">Parties in the </w:t>
       </w:r>
       <w:r>
-        <w:t>PEPPOL eDelivery Network</w:t>
+        <w:t>Peppol</w:t>
+      </w:r>
+      <w:r>
+        <w:t xml:space="preserve"> eDelivery Network</w:t>
       </w:r>
       <w:r>
         <w:t xml:space="preserve"> </w:t>
@@ -7238,7 +7611,13 @@
         <w:t xml:space="preserve">The technical name for this identifier in </w:t>
       </w:r>
       <w:r>
-        <w:t>the PEPPOL eDelivery Network</w:t>
+        <w:t xml:space="preserve">the </w:t>
+      </w:r>
+      <w:r>
+        <w:t>Peppol</w:t>
+      </w:r>
+      <w:r>
+        <w:t xml:space="preserve"> eDelivery Network</w:t>
       </w:r>
       <w:r>
         <w:t xml:space="preserve"> is the Participant Identifier</w:t>
@@ -7270,7 +7649,15 @@
         <w:t xml:space="preserve">. </w:t>
       </w:r>
       <w:r>
-        <w:t xml:space="preserve">Sometimes the Supplier Party is the receiver Participant for an Order document. Another example is that an Invoice may contain an identifier for EndpointID </w:t>
+        <w:t xml:space="preserve">Sometimes the Supplier Party is the receiver Participant for an Order document. Another example is that an Invoice may contain an identifier for </w:t>
+      </w:r>
+      <w:proofErr w:type="spellStart"/>
+      <w:r>
+        <w:t>EndpointID</w:t>
+      </w:r>
+      <w:proofErr w:type="spellEnd"/>
+      <w:r>
+        <w:t xml:space="preserve"> </w:t>
       </w:r>
       <w:r>
         <w:t xml:space="preserve">that </w:t>
@@ -7349,7 +7736,13 @@
     </w:p>
     <w:p>
       <w:r>
-        <w:t xml:space="preserve">Many schemes already exist for identifying Parties. PEPPOL has no intention of developing </w:t>
+        <w:t xml:space="preserve">Many schemes already exist for identifying Parties. </w:t>
+      </w:r>
+      <w:r>
+        <w:t>Peppol</w:t>
+      </w:r>
+      <w:r>
+        <w:t xml:space="preserve"> has no intention of developing </w:t>
       </w:r>
       <w:r>
         <w:t xml:space="preserve">yet </w:t>
@@ -7385,13 +7778,22 @@
         <w:t>Services</w:t>
       </w:r>
       <w:r>
-        <w:t xml:space="preserve"> used in PEPPOL </w:t>
+        <w:t xml:space="preserve"> used in </w:t>
+      </w:r>
+      <w:r>
+        <w:t>Peppol</w:t>
+      </w:r>
+      <w:r>
+        <w:t xml:space="preserve"> </w:t>
       </w:r>
       <w:r>
         <w:t xml:space="preserve">implementation of the </w:t>
       </w:r>
       <w:r>
-        <w:t>PEPPOL eDelivery Network</w:t>
+        <w:t>Peppol</w:t>
+      </w:r>
+      <w:r>
+        <w:t xml:space="preserve"> eDelivery Network</w:t>
       </w:r>
       <w:bookmarkEnd w:id="32"/>
     </w:p>
@@ -7400,7 +7802,10 @@
         <w:t xml:space="preserve">The </w:t>
       </w:r>
       <w:r>
-        <w:t>PEPPOL eDelivery Network</w:t>
+        <w:t>Peppol</w:t>
+      </w:r>
+      <w:r>
+        <w:t xml:space="preserve"> eDelivery Network</w:t>
       </w:r>
       <w:r>
         <w:t xml:space="preserve"> requires a</w:t>
@@ -7598,10 +8003,10 @@
                     </pic:cNvPicPr>
                   </pic:nvPicPr>
                   <pic:blipFill>
-                    <a:blip r:embed="rId34" cstate="print">
+                    <a:blip r:embed="rId32" cstate="print">
                       <a:extLst>
                         <a:ext uri="{28A0092B-C50C-407E-A947-70E740481C1C}">
-                          <a14:useLocalDpi xmlns="" xmlns:wpc="http://schemas.microsoft.com/office/word/2010/wordprocessingCanvas" xmlns:mc="http://schemas.openxmlformats.org/markup-compatibility/2006" xmlns:o="urn:schemas-microsoft-com:office:office" xmlns:v="urn:schemas-microsoft-com:vml" xmlns:wp14="http://schemas.microsoft.com/office/word/2010/wordprocessingDrawing" xmlns:w10="urn:schemas-microsoft-com:office:word" xmlns:w="http://schemas.openxmlformats.org/wordprocessingml/2006/main" xmlns:w14="http://schemas.microsoft.com/office/word/2010/wordml" xmlns:wpg="http://schemas.microsoft.com/office/word/2010/wordprocessingGroup" xmlns:wpi="http://schemas.microsoft.com/office/word/2010/wordprocessingInk" xmlns:wps="http://schemas.microsoft.com/office/word/2010/wordprocessingShape" xmlns:a14="http://schemas.microsoft.com/office/drawing/2010/main" val="0"/>
+                          <a14:useLocalDpi xmlns:a14="http://schemas.microsoft.com/office/drawing/2010/main" xmlns:wps="http://schemas.microsoft.com/office/word/2010/wordprocessingShape" xmlns:wpi="http://schemas.microsoft.com/office/word/2010/wordprocessingInk" xmlns:wpg="http://schemas.microsoft.com/office/word/2010/wordprocessingGroup" xmlns:w14="http://schemas.microsoft.com/office/word/2010/wordml" xmlns:w="http://schemas.openxmlformats.org/wordprocessingml/2006/main" xmlns:w10="urn:schemas-microsoft-com:office:word" xmlns:wp14="http://schemas.microsoft.com/office/word/2010/wordprocessingDrawing" xmlns:v="urn:schemas-microsoft-com:vml" xmlns:o="urn:schemas-microsoft-com:office:office" xmlns:mc="http://schemas.openxmlformats.org/markup-compatibility/2006" xmlns:wpc="http://schemas.microsoft.com/office/word/2010/wordprocessingCanvas" xmlns="" val="0"/>
                         </a:ext>
                       </a:extLst>
                     </a:blip>
@@ -7638,7 +8043,10 @@
     </w:p>
     <w:p>
       <w:r>
-        <w:t xml:space="preserve">PEPPOL </w:t>
+        <w:t>Peppol</w:t>
+      </w:r>
+      <w:r>
+        <w:t xml:space="preserve"> </w:t>
       </w:r>
       <w:r>
         <w:t xml:space="preserve">has set up Business </w:t>
@@ -7647,7 +8055,15 @@
         <w:t xml:space="preserve">Interoperability Specifications </w:t>
       </w:r>
       <w:r>
-        <w:t>(BIS) explaining how business documents need to be filled from a semantical and technical point of view.</w:t>
+        <w:t xml:space="preserve">(BIS) explaining how business documents need to be filled from a </w:t>
+      </w:r>
+      <w:proofErr w:type="spellStart"/>
+      <w:r>
+        <w:t>semantical</w:t>
+      </w:r>
+      <w:proofErr w:type="spellEnd"/>
+      <w:r>
+        <w:t xml:space="preserve"> and technical point of view.</w:t>
       </w:r>
     </w:p>
     <w:p>
@@ -7695,7 +8111,13 @@
         <w:t>technical entity</w:t>
       </w:r>
       <w:r>
-        <w:t xml:space="preserve"> in the PEPPOL eDelivery network</w:t>
+        <w:t xml:space="preserve"> in the </w:t>
+      </w:r>
+      <w:r>
+        <w:t>Peppol</w:t>
+      </w:r>
+      <w:r>
+        <w:t xml:space="preserve"> eDelivery network</w:t>
       </w:r>
     </w:p>
     <w:p>
@@ -7812,13 +8234,37 @@
       </w:pPr>
       <w:bookmarkStart w:id="34" w:name="_Toc536458287"/>
       <w:r>
-        <w:t>Relation to PEPPOL BIS versions 1 and 2</w:t>
+        <w:t xml:space="preserve">Relation to </w:t>
+      </w:r>
+      <w:r>
+        <w:t>Peppol</w:t>
+      </w:r>
+      <w:r>
+        <w:t xml:space="preserve"> BIS versions 1 and 2</w:t>
       </w:r>
       <w:bookmarkEnd w:id="34"/>
     </w:p>
     <w:p>
       <w:r>
-        <w:t>This version of the document cannot be applied on PEPPOL BIS versions 1 and 2. PEPPOL BIS versions 1 and 2 MUST follow the most up-to-date “PEPPOL Policy for use of identifiers” version 3.x.</w:t>
+        <w:t xml:space="preserve">This version of the document cannot be applied on </w:t>
+      </w:r>
+      <w:r>
+        <w:t>Peppol</w:t>
+      </w:r>
+      <w:r>
+        <w:t xml:space="preserve"> BIS versions 1 and 2. </w:t>
+      </w:r>
+      <w:r>
+        <w:t>Peppol</w:t>
+      </w:r>
+      <w:r>
+        <w:t xml:space="preserve"> BIS versions 1 and 2 MUST follow the most up-to-date “</w:t>
+      </w:r>
+      <w:r>
+        <w:t>Peppol</w:t>
+      </w:r>
+      <w:r>
+        <w:t xml:space="preserve"> Policy for use of identifiers” version 3.x.</w:t>
       </w:r>
     </w:p>
     <w:p>
@@ -7848,7 +8294,13 @@
         <w:ind w:left="708"/>
       </w:pPr>
       <w:r>
-        <w:t xml:space="preserve">The PEPPOL code list of Party Identification schemes used in </w:t>
+        <w:t xml:space="preserve">The </w:t>
+      </w:r>
+      <w:r>
+        <w:t>Peppol</w:t>
+      </w:r>
+      <w:r>
+        <w:t xml:space="preserve"> code list of Party Identification schemes used in </w:t>
       </w:r>
       <w:r>
         <w:t>business</w:t>
@@ -7870,7 +8322,13 @@
       </w:pPr>
       <w:r>
         <w:lastRenderedPageBreak/>
-        <w:t>The PEPPOL code list of Participant Identification schemes used in metadata</w:t>
+        <w:t xml:space="preserve">The </w:t>
+      </w:r>
+      <w:r>
+        <w:t>Peppol</w:t>
+      </w:r>
+      <w:r>
+        <w:t xml:space="preserve"> code list of Participant Identification schemes used in metadata</w:t>
       </w:r>
       <w:r>
         <w:t xml:space="preserve"> as well as in </w:t>
@@ -7887,7 +8345,10 @@
     </w:p>
     <w:p>
       <w:r>
-        <w:t xml:space="preserve">PEPPOL </w:t>
+        <w:t>Peppol</w:t>
+      </w:r>
+      <w:r>
+        <w:t xml:space="preserve"> </w:t>
       </w:r>
       <w:r>
         <w:t>does</w:t>
@@ -8004,12 +8465,24 @@
         <w:footnoteReference w:id="12"/>
       </w:r>
       <w:r>
-        <w:t>) required by PEPPOL implementations.</w:t>
-      </w:r>
-    </w:p>
-    <w:p>
-      <w:r>
-        <w:t>Each PEPPOL Party identifier to be used in the federated system is a combination of the Issuing Agency Code and the value given by the Issuing Agency.</w:t>
+        <w:t xml:space="preserve">) required by </w:t>
+      </w:r>
+      <w:r>
+        <w:t>Peppol</w:t>
+      </w:r>
+      <w:r>
+        <w:t xml:space="preserve"> implementations.</w:t>
+      </w:r>
+    </w:p>
+    <w:p>
+      <w:r>
+        <w:t xml:space="preserve">Each </w:t>
+      </w:r>
+      <w:r>
+        <w:t>Peppol</w:t>
+      </w:r>
+      <w:r>
+        <w:t xml:space="preserve"> Party identifier to be used in the federated system is a combination of the Issuing Agency Code and the value given by the Issuing Agency.</w:t>
       </w:r>
     </w:p>
     <w:p>
@@ -8032,13 +8505,25 @@
         <w:rPr>
           <w:lang w:eastAsia="it-IT"/>
         </w:rPr>
-        <w:t>PEPPOL</w:t>
+        <w:t>Peppol</w:t>
       </w:r>
       <w:r>
         <w:rPr>
           <w:lang w:eastAsia="it-IT"/>
         </w:rPr>
-        <w:t xml:space="preserve">, it will be part of the PEPPOL SMP Provider agreement that SMP Providers have </w:t>
+        <w:t xml:space="preserve">, it will be part of the </w:t>
+      </w:r>
+      <w:r>
+        <w:rPr>
+          <w:lang w:eastAsia="it-IT"/>
+        </w:rPr>
+        <w:t>Peppol</w:t>
+      </w:r>
+      <w:r>
+        <w:rPr>
+          <w:lang w:eastAsia="it-IT"/>
+        </w:rPr>
+        <w:t xml:space="preserve"> SMP Provider agreement that SMP Providers have </w:t>
       </w:r>
       <w:r>
         <w:t>suitable</w:t>
@@ -8073,12 +8558,42 @@
         <w:rPr>
           <w:lang w:eastAsia="it-IT"/>
         </w:rPr>
-        <w:t xml:space="preserve"> of business documents, each PEPPOL Participant will be responsible for using the appropriate PEPPOL Party Identifier.</w:t>
-      </w:r>
-    </w:p>
-    <w:p>
-      <w:r>
-        <w:t>This section defines the policies for the formatting and the population of values for Party Identifiers used by PEPPOL.</w:t>
+        <w:t xml:space="preserve"> of business documents, each </w:t>
+      </w:r>
+      <w:r>
+        <w:rPr>
+          <w:lang w:eastAsia="it-IT"/>
+        </w:rPr>
+        <w:t>Peppol</w:t>
+      </w:r>
+      <w:r>
+        <w:rPr>
+          <w:lang w:eastAsia="it-IT"/>
+        </w:rPr>
+        <w:t xml:space="preserve"> Participant will be responsible for using the appropriate </w:t>
+      </w:r>
+      <w:r>
+        <w:rPr>
+          <w:lang w:eastAsia="it-IT"/>
+        </w:rPr>
+        <w:t>Peppol</w:t>
+      </w:r>
+      <w:r>
+        <w:rPr>
+          <w:lang w:eastAsia="it-IT"/>
+        </w:rPr>
+        <w:t xml:space="preserve"> Party Identifier.</w:t>
+      </w:r>
+    </w:p>
+    <w:p>
+      <w:r>
+        <w:t xml:space="preserve">This section defines the policies for the formatting and the population of values for Party Identifiers used by </w:t>
+      </w:r>
+      <w:r>
+        <w:t>Peppol</w:t>
+      </w:r>
+      <w:r>
+        <w:t>.</w:t>
       </w:r>
     </w:p>
     <w:p>
@@ -8092,7 +8607,21 @@
         <w:rPr>
           <w:rStyle w:val="InlinecodeZchn"/>
         </w:rPr>
-        <w:t>Party/PartyIdentification/ID</w:t>
+        <w:t>Party/</w:t>
+      </w:r>
+      <w:proofErr w:type="spellStart"/>
+      <w:r>
+        <w:rPr>
+          <w:rStyle w:val="InlinecodeZchn"/>
+        </w:rPr>
+        <w:t>PartyIdentification</w:t>
+      </w:r>
+      <w:proofErr w:type="spellEnd"/>
+      <w:r>
+        <w:rPr>
+          <w:rStyle w:val="InlinecodeZchn"/>
+        </w:rPr>
+        <w:t>/ID</w:t>
       </w:r>
       <w:r>
         <w:t xml:space="preserve"> and </w:t>
@@ -8101,8 +8630,16 @@
         <w:rPr>
           <w:rStyle w:val="InlinecodeZchn"/>
         </w:rPr>
-        <w:t>Party/EndpointID</w:t>
-      </w:r>
+        <w:t>Party/</w:t>
+      </w:r>
+      <w:proofErr w:type="spellStart"/>
+      <w:r>
+        <w:rPr>
+          <w:rStyle w:val="InlinecodeZchn"/>
+        </w:rPr>
+        <w:t>EndpointID</w:t>
+      </w:r>
+      <w:proofErr w:type="spellEnd"/>
       <w:r>
         <w:t>. Other party or participant identifiers within UBL documents ar</w:t>
       </w:r>
@@ -8119,40 +8656,78 @@
       <w:r>
         <w:t xml:space="preserve">Note for CII documents: It should be pointed out here that this policy covers only use </w:t>
       </w:r>
+      <w:proofErr w:type="spellStart"/>
       <w:r>
         <w:rPr>
           <w:rStyle w:val="InlinecodeZchn"/>
         </w:rPr>
-        <w:t>SellerTradeParty/ID</w:t>
+        <w:t>SellerTradeParty</w:t>
+      </w:r>
+      <w:proofErr w:type="spellEnd"/>
+      <w:r>
+        <w:rPr>
+          <w:rStyle w:val="InlinecodeZchn"/>
+        </w:rPr>
+        <w:t>/ID</w:t>
       </w:r>
       <w:r>
         <w:t xml:space="preserve">, </w:t>
       </w:r>
+      <w:proofErr w:type="spellStart"/>
       <w:r>
         <w:rPr>
           <w:rStyle w:val="InlinecodeZchn"/>
         </w:rPr>
-        <w:t>BuyerTradeParty/ID</w:t>
+        <w:t>BuyerTradeParty</w:t>
+      </w:r>
+      <w:proofErr w:type="spellEnd"/>
+      <w:r>
+        <w:rPr>
+          <w:rStyle w:val="InlinecodeZchn"/>
+        </w:rPr>
+        <w:t>/ID</w:t>
       </w:r>
       <w:r>
         <w:t xml:space="preserve">, </w:t>
       </w:r>
+      <w:proofErr w:type="spellStart"/>
       <w:r>
         <w:rPr>
           <w:rStyle w:val="InlinecodeZchn"/>
         </w:rPr>
-        <w:t>BuyerTradeParty/URIUni</w:t>
-      </w:r>
+        <w:t>BuyerTradeParty</w:t>
+      </w:r>
+      <w:proofErr w:type="spellEnd"/>
       <w:r>
         <w:rPr>
           <w:rStyle w:val="InlinecodeZchn"/>
         </w:rPr>
-        <w:t>versalCommunication/</w:t>
-      </w:r>
+        <w:t>/</w:t>
+      </w:r>
+      <w:proofErr w:type="spellStart"/>
       <w:r>
         <w:rPr>
           <w:rStyle w:val="InlinecodeZchn"/>
         </w:rPr>
+        <w:t>URIUni</w:t>
+      </w:r>
+      <w:r>
+        <w:rPr>
+          <w:rStyle w:val="InlinecodeZchn"/>
+        </w:rPr>
+        <w:t>versalCommunication</w:t>
+      </w:r>
+      <w:proofErr w:type="spellEnd"/>
+      <w:r>
+        <w:rPr>
+          <w:rStyle w:val="InlinecodeZchn"/>
+        </w:rPr>
+        <w:t>/</w:t>
+      </w:r>
+      <w:r>
+        <w:rPr>
+          <w:rStyle w:val="InlinecodeZchn"/>
+        </w:rPr>
         <w:t>URIID</w:t>
       </w:r>
       <w:r>
@@ -8167,11 +8742,33 @@
         </w:rPr>
         <w:t xml:space="preserve"> </w:t>
       </w:r>
+      <w:proofErr w:type="spellStart"/>
       <w:r>
         <w:rPr>
           <w:rStyle w:val="InlinecodeZchn"/>
         </w:rPr>
-        <w:t>SellerTradeParty/URIUniversalCommunication/URIID</w:t>
+        <w:t>SellerTradeParty</w:t>
+      </w:r>
+      <w:proofErr w:type="spellEnd"/>
+      <w:r>
+        <w:rPr>
+          <w:rStyle w:val="InlinecodeZchn"/>
+        </w:rPr>
+        <w:t>/</w:t>
+      </w:r>
+      <w:proofErr w:type="spellStart"/>
+      <w:r>
+        <w:rPr>
+          <w:rStyle w:val="InlinecodeZchn"/>
+        </w:rPr>
+        <w:t>URIUniversalCommunication</w:t>
+      </w:r>
+      <w:proofErr w:type="spellEnd"/>
+      <w:r>
+        <w:rPr>
+          <w:rStyle w:val="InlinecodeZchn"/>
+        </w:rPr>
+        <w:t>/URIID</w:t>
       </w:r>
       <w:r>
         <w:t xml:space="preserve">. Other party or participant identifiers within </w:t>
@@ -8647,7 +9244,13 @@
         <w:t xml:space="preserve">above mentioned types of </w:t>
       </w:r>
       <w:r>
-        <w:t>identifiers in all PEPPOL components</w:t>
+        <w:t xml:space="preserve">identifiers in all </w:t>
+      </w:r>
+      <w:r>
+        <w:t>Peppol</w:t>
+      </w:r>
+      <w:r>
+        <w:t xml:space="preserve"> components</w:t>
       </w:r>
     </w:p>
     <w:p>
@@ -8810,7 +9413,10 @@
         <w:t xml:space="preserve">Applies to: all identifiers in all </w:t>
       </w:r>
       <w:r>
-        <w:t xml:space="preserve">PEPPOL </w:t>
+        <w:t>Peppol</w:t>
+      </w:r>
+      <w:r>
+        <w:t xml:space="preserve"> </w:t>
       </w:r>
       <w:r>
         <w:t>components</w:t>
@@ -8898,7 +9504,15 @@
         <w:t>I</w:t>
       </w:r>
       <w:r>
-        <w:t>dentifier value “0088:abc” is equal to “0088:ABc”</w:t>
+        <w:t>dentifier value “0088</w:t>
+      </w:r>
+      <w:proofErr w:type="gramStart"/>
+      <w:r>
+        <w:t>:abc</w:t>
+      </w:r>
+      <w:proofErr w:type="gramEnd"/>
+      <w:r>
+        <w:t>” is equal to “0088:ABc”</w:t>
       </w:r>
     </w:p>
     <w:p>
@@ -8906,7 +9520,15 @@
         <w:t>Participant I</w:t>
       </w:r>
       <w:r>
-        <w:t>dentifier value “0088:abc” is NOT equal to “0010:abc”</w:t>
+        <w:t>dentifier value “0088</w:t>
+      </w:r>
+      <w:proofErr w:type="gramStart"/>
+      <w:r>
+        <w:t>:abc</w:t>
+      </w:r>
+      <w:proofErr w:type="gramEnd"/>
+      <w:r>
+        <w:t>” is NOT equal to “0010:abc”</w:t>
       </w:r>
     </w:p>
     <w:p/>
@@ -8938,8 +9560,13 @@
       </w:r>
     </w:p>
     <w:p>
-      <w:r>
-        <w:t xml:space="preserve">is NOT equal to </w:t>
+      <w:proofErr w:type="gramStart"/>
+      <w:r>
+        <w:t>is</w:t>
+      </w:r>
+      <w:proofErr w:type="gramEnd"/>
+      <w:r>
+        <w:t xml:space="preserve"> NOT equal to </w:t>
       </w:r>
     </w:p>
     <w:p>
@@ -8949,7 +9576,13 @@
         <w:ind w:left="567"/>
       </w:pPr>
       <w:r>
-        <w:t>URN:OASIS:NAMES:SPECIFICATION:UBL:SCHEMA:XSD:INVOICE-2::INVOICE##URN:CEN.EU:EN16931:2017#COMPLIANT#URN:FDC:PEPPOL.EU:2017:POACC:BILLING:3.0::2.1</w:t>
+        <w:t>URN:OASIS:NAMES:SPECIFICATION:UBL:SCHEMA:XSD:INVOICE-2::INVOICE##URN:CEN.EU:EN16931:2017#COMPLIANT#URN:FDC:</w:t>
+      </w:r>
+      <w:r>
+        <w:t>Peppol</w:t>
+      </w:r>
+      <w:r>
+        <w:t>.EU:2017:POACC:BILLING:3.0::2.1</w:t>
       </w:r>
     </w:p>
     <w:p/>
@@ -8972,8 +9605,13 @@
       </w:r>
     </w:p>
     <w:p>
-      <w:r>
-        <w:t xml:space="preserve">is NOT equal to </w:t>
+      <w:proofErr w:type="gramStart"/>
+      <w:r>
+        <w:t>is</w:t>
+      </w:r>
+      <w:proofErr w:type="gramEnd"/>
+      <w:r>
+        <w:t xml:space="preserve"> NOT equal to </w:t>
       </w:r>
     </w:p>
     <w:p>
@@ -8983,7 +9621,13 @@
         <w:ind w:left="567"/>
       </w:pPr>
       <w:r>
-        <w:t>URN:FDC:PEPPOL.EU:2017:POACC:BILLING:01:1.0</w:t>
+        <w:t>URN:FDC:</w:t>
+      </w:r>
+      <w:r>
+        <w:t>Peppol</w:t>
+      </w:r>
+      <w:r>
+        <w:t>.EU:2017:POACC:BILLING:01:1.0</w:t>
       </w:r>
     </w:p>
     <w:p>
@@ -9003,7 +9647,13 @@
         <w:t>for</w:t>
       </w:r>
       <w:r>
-        <w:t xml:space="preserve"> PEPPOL Part</w:t>
+        <w:t xml:space="preserve"> </w:t>
+      </w:r>
+      <w:r>
+        <w:t>Peppol</w:t>
+      </w:r>
+      <w:r>
+        <w:t xml:space="preserve"> Part</w:t>
       </w:r>
       <w:r>
         <w:t>icipant</w:t>
@@ -9090,7 +9740,10 @@
         <w:t xml:space="preserve">used </w:t>
       </w:r>
       <w:r>
-        <w:t>in PEPPOL</w:t>
+        <w:t xml:space="preserve">in </w:t>
+      </w:r>
+      <w:r>
+        <w:t>Peppol</w:t>
       </w:r>
       <w:r>
         <w:t xml:space="preserve"> </w:t>
@@ -9162,7 +9815,10 @@
         <w:t xml:space="preserve">identifiers in all </w:t>
       </w:r>
       <w:r>
-        <w:t xml:space="preserve">PEPPOL </w:t>
+        <w:t>Peppol</w:t>
+      </w:r>
+      <w:r>
+        <w:t xml:space="preserve"> </w:t>
       </w:r>
       <w:r>
         <w:t>components</w:t>
@@ -9202,7 +9858,18 @@
         <w:t xml:space="preserve"> according to </w:t>
       </w:r>
       <w:r>
-        <w:t>[PEPPOL_CodeList]</w:t>
+        <w:t>[</w:t>
+      </w:r>
+      <w:proofErr w:type="spellStart"/>
+      <w:r>
+        <w:t>Peppol</w:t>
+      </w:r>
+      <w:r>
+        <w:t>_CodeList</w:t>
+      </w:r>
+      <w:proofErr w:type="spellEnd"/>
+      <w:r>
+        <w:t>]</w:t>
       </w:r>
       <w:r>
         <w:t>:</w:t>
@@ -9267,7 +9934,18 @@
         <w:t xml:space="preserve"> Identifiers are to be taken from the normative version of </w:t>
       </w:r>
       <w:r>
-        <w:t>[PEPPOL_CodeList]</w:t>
+        <w:t>[</w:t>
+      </w:r>
+      <w:proofErr w:type="spellStart"/>
+      <w:r>
+        <w:t>Peppol</w:t>
+      </w:r>
+      <w:r>
+        <w:t>_CodeList</w:t>
+      </w:r>
+      <w:proofErr w:type="spellEnd"/>
+      <w:r>
+        <w:t>]</w:t>
       </w:r>
       <w:r>
         <w:t>.</w:t>
@@ -9299,7 +9977,10 @@
         <w:t xml:space="preserve">articipant identifiers in all </w:t>
       </w:r>
       <w:r>
-        <w:t xml:space="preserve">PEPPOL </w:t>
+        <w:t>Peppol</w:t>
+      </w:r>
+      <w:r>
+        <w:t xml:space="preserve"> </w:t>
       </w:r>
       <w:r>
         <w:t>components</w:t>
@@ -9336,7 +10017,10 @@
         <w:t xml:space="preserve">initial </w:t>
       </w:r>
       <w:r>
-        <w:t xml:space="preserve">PEPPOL </w:t>
+        <w:t>Peppol</w:t>
+      </w:r>
+      <w:r>
+        <w:t xml:space="preserve"> </w:t>
       </w:r>
       <w:r>
         <w:t>identifier Scheme</w:t>
@@ -9354,7 +10038,15 @@
         <w:t xml:space="preserve">the </w:t>
       </w:r>
       <w:r>
-        <w:t>NESUBL PartyID code list</w:t>
+        <w:t xml:space="preserve">NESUBL </w:t>
+      </w:r>
+      <w:proofErr w:type="spellStart"/>
+      <w:r>
+        <w:t>PartyID</w:t>
+      </w:r>
+      <w:proofErr w:type="spellEnd"/>
+      <w:r>
+        <w:t xml:space="preserve"> code list</w:t>
       </w:r>
       <w:r>
         <w:rPr>
@@ -9381,7 +10073,13 @@
         <w:t xml:space="preserve">use by </w:t>
       </w:r>
       <w:r>
-        <w:t xml:space="preserve">all PEPPOL </w:t>
+        <w:t xml:space="preserve">all </w:t>
+      </w:r>
+      <w:r>
+        <w:t>Peppol</w:t>
+      </w:r>
+      <w:r>
+        <w:t xml:space="preserve"> </w:t>
       </w:r>
       <w:r>
         <w:t>participants</w:t>
@@ -9541,7 +10239,13 @@
         </w:numPr>
       </w:pPr>
       <w:r>
-        <w:t>An incremental number starting from 9900 (issued by PEPPOL)</w:t>
+        <w:t xml:space="preserve">An incremental number starting from 9900 (issued by </w:t>
+      </w:r>
+      <w:r>
+        <w:t>Peppol</w:t>
+      </w:r>
+      <w:r>
+        <w:t>)</w:t>
       </w:r>
     </w:p>
     <w:p>
@@ -9559,7 +10263,7 @@
         <w:t xml:space="preserve">values are based on ISO code sets, they form a separate </w:t>
       </w:r>
       <w:r>
-        <w:t>PEPPOL</w:t>
+        <w:t>Peppol</w:t>
       </w:r>
       <w:r>
         <w:t xml:space="preserve"> code </w:t>
@@ -9574,7 +10278,7 @@
         <w:t xml:space="preserve">is </w:t>
       </w:r>
       <w:r>
-        <w:t>PEPPOL</w:t>
+        <w:t>Peppol</w:t>
       </w:r>
       <w:r>
         <w:t xml:space="preserve"> </w:t>
@@ -9608,20 +10312,29 @@
         </w:rPr>
         <w:t>[</w:t>
       </w:r>
+      <w:proofErr w:type="spellStart"/>
       <w:r>
         <w:rPr>
           <w:bCs/>
           <w:lang w:val="en-US" w:bidi="ne-NP"/>
         </w:rPr>
-        <w:t>PEPPOL_</w:t>
+        <w:t>Peppol</w:t>
       </w:r>
       <w:r>
         <w:rPr>
           <w:bCs/>
           <w:lang w:val="en-US" w:bidi="ne-NP"/>
         </w:rPr>
+        <w:t>_</w:t>
+      </w:r>
+      <w:r>
+        <w:rPr>
+          <w:bCs/>
+          <w:lang w:val="en-US" w:bidi="ne-NP"/>
+        </w:rPr>
         <w:t>CodeList</w:t>
       </w:r>
+      <w:proofErr w:type="spellEnd"/>
       <w:r>
         <w:rPr>
           <w:iCs/>
@@ -9637,7 +10350,15 @@
     </w:p>
     <w:p>
       <w:r>
-        <w:t xml:space="preserve">Note: rows marked as deprecated should not be used for newly issued documents, as the respective identifier issuing agency is no longer active/valid. Deprecated </w:t>
+        <w:t xml:space="preserve">Note: rows marked as deprecated should not be used for newly issued documents, as the respective identifier issuing agency is no longer </w:t>
+      </w:r>
+      <w:proofErr w:type="gramStart"/>
+      <w:r>
+        <w:t>active/valid</w:t>
+      </w:r>
+      <w:proofErr w:type="gramEnd"/>
+      <w:r>
+        <w:t xml:space="preserve">. Deprecated </w:t>
       </w:r>
       <w:r>
         <w:t xml:space="preserve">Issuing Agency Codes </w:t>
@@ -9681,7 +10402,13 @@
         <w:pStyle w:val="Policy"/>
       </w:pPr>
       <w:r>
-        <w:t xml:space="preserve">The PEPPOL </w:t>
+        <w:t xml:space="preserve">The </w:t>
+      </w:r>
+      <w:r>
+        <w:t>Peppol</w:t>
+      </w:r>
+      <w:r>
+        <w:t xml:space="preserve"> </w:t>
       </w:r>
       <w:r>
         <w:t>Participant I</w:t>
@@ -9712,6 +10439,7 @@
           <w:rFonts w:ascii="Courier New" w:hAnsi="Courier New"/>
         </w:rPr>
       </w:pPr>
+      <w:proofErr w:type="gramStart"/>
       <w:r>
         <w:rPr>
           <w:rFonts w:ascii="Courier New" w:hAnsi="Courier New"/>
@@ -9736,10 +10464,17 @@
         </w:rPr>
         <w:t>23-actorid-upis</w:t>
       </w:r>
-    </w:p>
-    <w:p>
-      <w:r>
-        <w:t>Applies to: all Participant Identifiers in all PEPPOL components</w:t>
+      <w:proofErr w:type="gramEnd"/>
+    </w:p>
+    <w:p>
+      <w:r>
+        <w:t xml:space="preserve">Applies to: all Participant Identifiers in all </w:t>
+      </w:r>
+      <w:r>
+        <w:t>Peppol</w:t>
+      </w:r>
+      <w:r>
+        <w:t xml:space="preserve"> components</w:t>
       </w:r>
     </w:p>
     <w:p>
@@ -9862,7 +10597,7 @@
         <w:t xml:space="preserve">as used in </w:t>
       </w:r>
       <w:r>
-        <w:t>PEPPOL</w:t>
+        <w:t>Peppol</w:t>
       </w:r>
       <w:r>
         <w:t xml:space="preserve"> </w:t>
@@ -9906,18 +10641,49 @@
         <w:t xml:space="preserve">Applies to: all participant identifiers </w:t>
       </w:r>
       <w:r>
-        <w:t>in all PEPPOL components</w:t>
-      </w:r>
-    </w:p>
-    <w:p>
-      <w:r>
-        <w:t>A normative list of all PEPPOL Participant Identifier Schemes</w:t>
+        <w:t xml:space="preserve">in all </w:t>
+      </w:r>
+      <w:r>
+        <w:t>Peppol</w:t>
+      </w:r>
+      <w:r>
+        <w:t xml:space="preserve"> components</w:t>
+      </w:r>
+    </w:p>
+    <w:p>
+      <w:r>
+        <w:t xml:space="preserve">A normative list of all </w:t>
+      </w:r>
+      <w:r>
+        <w:t>Peppol</w:t>
+      </w:r>
+      <w:r>
+        <w:t xml:space="preserve"> Participant Identifier Schemes</w:t>
       </w:r>
       <w:r>
         <w:t xml:space="preserve"> and metadata </w:t>
       </w:r>
       <w:r>
-        <w:t>can be found at [PEPPOL_CodeList]. Note: entries marked as deprecated should not be used for newly issued documents, as the respective Participant Identifier Scheme is no longer active/valid. Deprecated scheme IDs may however not be reused for different Participant Identifier Schemes as existing exchanged documents may refer to them.</w:t>
+        <w:t>can be found at [</w:t>
+      </w:r>
+      <w:proofErr w:type="spellStart"/>
+      <w:r>
+        <w:t>Peppol</w:t>
+      </w:r>
+      <w:r>
+        <w:t>_CodeList</w:t>
+      </w:r>
+      <w:proofErr w:type="spellEnd"/>
+      <w:r>
+        <w:t xml:space="preserve">]. Note: entries marked as deprecated should not be used for newly issued documents, as the respective Participant Identifier Scheme is no longer </w:t>
+      </w:r>
+      <w:proofErr w:type="gramStart"/>
+      <w:r>
+        <w:t>active/valid</w:t>
+      </w:r>
+      <w:proofErr w:type="gramEnd"/>
+      <w:r>
+        <w:t>. Deprecated scheme IDs may however not be reused for different Participant Identifier Schemes as existing exchanged documents may refer to them.</w:t>
       </w:r>
     </w:p>
     <w:p>
@@ -9951,7 +10717,13 @@
         <w:t>Applie</w:t>
       </w:r>
       <w:r>
-        <w:t>s to: the resolution of PEPPOL P</w:t>
+        <w:t xml:space="preserve">s to: the resolution of </w:t>
+      </w:r>
+      <w:r>
+        <w:t>Peppol</w:t>
+      </w:r>
+      <w:r>
+        <w:t xml:space="preserve"> P</w:t>
       </w:r>
       <w:r>
         <w:t xml:space="preserve">articipant </w:t>
@@ -10017,7 +10789,15 @@
               <w:t xml:space="preserve">string representation of the </w:t>
             </w:r>
             <w:r>
-              <w:t>MD5 hash value, of the lowercased identifier value (e.g. 0088:abc).</w:t>
+              <w:t>MD5 hash value, of the lowercased identifier value (e.g. 0088</w:t>
+            </w:r>
+            <w:proofErr w:type="gramStart"/>
+            <w:r>
+              <w:t>:abc</w:t>
+            </w:r>
+            <w:proofErr w:type="gramEnd"/>
+            <w:r>
+              <w:t>).</w:t>
             </w:r>
           </w:p>
           <w:p>
@@ -10031,19 +10811,29 @@
               <w:t>UTF-8</w:t>
             </w:r>
             <w:r>
-              <w:t xml:space="preserve"> charset needs to be used for extracting bytes out of strings for MD5 hash value creation.</w:t>
+              <w:t xml:space="preserve"> </w:t>
+            </w:r>
+            <w:proofErr w:type="spellStart"/>
+            <w:r>
+              <w:t>charset</w:t>
+            </w:r>
+            <w:proofErr w:type="spellEnd"/>
+            <w:r>
+              <w:t xml:space="preserve"> needs to be used for extracting bytes out of strings for MD5 hash value creation.</w:t>
             </w:r>
           </w:p>
           <w:p>
             <w:r>
               <w:t xml:space="preserve">Lowercasing must be performed according to the </w:t>
             </w:r>
+            <w:proofErr w:type="spellStart"/>
             <w:r>
               <w:rPr>
                 <w:b/>
               </w:rPr>
               <w:t>en_US</w:t>
             </w:r>
+            <w:proofErr w:type="spellEnd"/>
             <w:r>
               <w:t xml:space="preserve"> locale rules (no special character handling).</w:t>
             </w:r>
@@ -10122,7 +10912,10 @@
               <w:t>iso6523-actorid-upis</w:t>
             </w:r>
             <w:r>
-              <w:t>” in PEPPOL</w:t>
+              <w:t xml:space="preserve">” in </w:t>
+            </w:r>
+            <w:r>
+              <w:t>Peppol</w:t>
             </w:r>
             <w:r>
               <w:t>)</w:t>
@@ -10192,12 +10985,14 @@
             <w:r>
               <w:t>“</w:t>
             </w:r>
+            <w:proofErr w:type="gramStart"/>
             <w:r>
               <w:t>edelivery.tech.ec.europa.eu</w:t>
             </w:r>
             <w:r>
               <w:t>.</w:t>
             </w:r>
+            <w:proofErr w:type="gramEnd"/>
             <w:r>
               <w:t>” – mind the trailing dot</w:t>
             </w:r>
@@ -10267,7 +11062,15 @@
         <w:t>edelivery.tech.ec.europa.eu.</w:t>
       </w:r>
       <w:r>
-        <w:t xml:space="preserve"> is encoded into the following identifier:</w:t>
+        <w:t xml:space="preserve"> </w:t>
+      </w:r>
+      <w:proofErr w:type="gramStart"/>
+      <w:r>
+        <w:t>is</w:t>
+      </w:r>
+      <w:proofErr w:type="gramEnd"/>
+      <w:r>
+        <w:t xml:space="preserve"> encoded into the following identifier:</w:t>
       </w:r>
     </w:p>
     <w:p>
@@ -10342,7 +11145,15 @@
         <w:t xml:space="preserve">) </w:t>
       </w:r>
       <w:r>
-        <w:t>in all instances of the “ParticipantIdentifier” element.</w:t>
+        <w:t>in all instances of the “</w:t>
+      </w:r>
+      <w:proofErr w:type="spellStart"/>
+      <w:r>
+        <w:t>ParticipantIdentifier</w:t>
+      </w:r>
+      <w:proofErr w:type="spellEnd"/>
+      <w:r>
+        <w:t>” element.</w:t>
       </w:r>
     </w:p>
     <w:p>
@@ -10628,9 +11439,11 @@
         </w:rPr>
         <w:t>Electronic Address IDs (</w:t>
       </w:r>
+      <w:proofErr w:type="spellStart"/>
       <w:r>
         <w:t>EndpointID</w:t>
       </w:r>
+      <w:proofErr w:type="spellEnd"/>
       <w:r>
         <w:t>)</w:t>
       </w:r>
@@ -10644,13 +11457,29 @@
         <w:pStyle w:val="Policy"/>
       </w:pPr>
       <w:r>
-        <w:t xml:space="preserve">The “schemeID” attribute </w:t>
+        <w:t>The “</w:t>
+      </w:r>
+      <w:proofErr w:type="spellStart"/>
+      <w:r>
+        <w:t>schemeID</w:t>
+      </w:r>
+      <w:proofErr w:type="spellEnd"/>
+      <w:r>
+        <w:t xml:space="preserve">” attribute </w:t>
       </w:r>
       <w:r>
         <w:t>MUST</w:t>
       </w:r>
       <w:r>
-        <w:t xml:space="preserve"> be populated in all instances of the “EndpointID” element when used within</w:t>
+        <w:t xml:space="preserve"> be populated in all instances of the “</w:t>
+      </w:r>
+      <w:proofErr w:type="spellStart"/>
+      <w:r>
+        <w:t>EndpointID</w:t>
+      </w:r>
+      <w:proofErr w:type="spellEnd"/>
+      <w:r>
+        <w:t>” element when used within</w:t>
       </w:r>
       <w:r>
         <w:t xml:space="preserve"> a “Party” element. </w:t>
@@ -10667,19 +11496,35 @@
       <w:r>
         <w:t xml:space="preserve"> [</w:t>
       </w:r>
+      <w:proofErr w:type="spellStart"/>
       <w:r>
         <w:rPr>
           <w:bCs/>
           <w:lang w:val="en-US" w:bidi="ne-NP"/>
         </w:rPr>
-        <w:t>PEPPOL_</w:t>
+        <w:t>Peppol</w:t>
       </w:r>
       <w:r>
         <w:rPr>
           <w:bCs/>
           <w:lang w:val="en-US" w:bidi="ne-NP"/>
         </w:rPr>
-        <w:t>CodeList]</w:t>
+        <w:t>_</w:t>
+      </w:r>
+      <w:r>
+        <w:rPr>
+          <w:bCs/>
+          <w:lang w:val="en-US" w:bidi="ne-NP"/>
+        </w:rPr>
+        <w:t>CodeList</w:t>
+      </w:r>
+      <w:proofErr w:type="spellEnd"/>
+      <w:r>
+        <w:rPr>
+          <w:bCs/>
+          <w:lang w:val="en-US" w:bidi="ne-NP"/>
+        </w:rPr>
+        <w:t>]</w:t>
       </w:r>
       <w:r>
         <w:t xml:space="preserve"> as “</w:t>
@@ -10717,7 +11562,15 @@
         <w:fldChar w:fldCharType="end"/>
       </w:r>
       <w:r>
-        <w:t xml:space="preserve"> MAY be used.</w:t>
+        <w:t xml:space="preserve"> MAY </w:t>
+      </w:r>
+      <w:proofErr w:type="gramStart"/>
+      <w:r>
+        <w:t>be</w:t>
+      </w:r>
+      <w:proofErr w:type="gramEnd"/>
+      <w:r>
+        <w:t xml:space="preserve"> used.</w:t>
       </w:r>
     </w:p>
     <w:p>
@@ -10728,7 +11581,13 @@
         <w:t>s</w:t>
       </w:r>
       <w:r>
-        <w:t xml:space="preserve"> used in a PEPPOL BIS with UBL syntax mapping</w:t>
+        <w:t xml:space="preserve"> used in a </w:t>
+      </w:r>
+      <w:r>
+        <w:t>Peppol</w:t>
+      </w:r>
+      <w:r>
+        <w:t xml:space="preserve"> BIS with UBL syntax mapping</w:t>
       </w:r>
     </w:p>
     <w:p>
@@ -10821,7 +11680,15 @@
         <w:pStyle w:val="Policy"/>
       </w:pPr>
       <w:r>
-        <w:t xml:space="preserve">The “schemeID” attribute </w:t>
+        <w:t>The “</w:t>
+      </w:r>
+      <w:proofErr w:type="spellStart"/>
+      <w:r>
+        <w:t>schemeID</w:t>
+      </w:r>
+      <w:proofErr w:type="spellEnd"/>
+      <w:r>
+        <w:t xml:space="preserve">” attribute </w:t>
       </w:r>
       <w:r>
         <w:t>MUST</w:t>
@@ -10830,14 +11697,51 @@
         <w:t xml:space="preserve"> be populated in all instances of the </w:t>
       </w:r>
       <w:r>
-        <w:t>“ram:URIUniversalCommunication/ram:URIID” element when used within a “Party” element. The only valid values are defined in the [</w:t>
-      </w:r>
+        <w:t>“</w:t>
+      </w:r>
+      <w:proofErr w:type="spellStart"/>
+      <w:r>
+        <w:t>ram</w:t>
+      </w:r>
+      <w:proofErr w:type="gramStart"/>
+      <w:r>
+        <w:t>:URIUniversalCommunication</w:t>
+      </w:r>
+      <w:proofErr w:type="spellEnd"/>
+      <w:proofErr w:type="gramEnd"/>
+      <w:r>
+        <w:t>/</w:t>
+      </w:r>
+      <w:proofErr w:type="spellStart"/>
+      <w:r>
+        <w:t>ram:URIID</w:t>
+      </w:r>
+      <w:proofErr w:type="spellEnd"/>
+      <w:r>
+        <w:t>” element when used within a “Party” element. The only valid values are defined in the [</w:t>
+      </w:r>
+      <w:proofErr w:type="spellStart"/>
       <w:r>
         <w:rPr>
           <w:bCs/>
           <w:lang w:val="en-US" w:bidi="ne-NP"/>
         </w:rPr>
-        <w:t>PEPPOL_CodeList]</w:t>
+        <w:t>Peppol</w:t>
+      </w:r>
+      <w:r>
+        <w:rPr>
+          <w:bCs/>
+          <w:lang w:val="en-US" w:bidi="ne-NP"/>
+        </w:rPr>
+        <w:t>_CodeList</w:t>
+      </w:r>
+      <w:proofErr w:type="spellEnd"/>
+      <w:r>
+        <w:rPr>
+          <w:bCs/>
+          <w:lang w:val="en-US" w:bidi="ne-NP"/>
+        </w:rPr>
+        <w:t>]</w:t>
       </w:r>
       <w:r>
         <w:t xml:space="preserve"> as “ICD value”.</w:t>
@@ -10862,12 +11766,26 @@
         </w:r>
       </w:fldSimple>
       <w:r>
-        <w:t xml:space="preserve"> MAY be used.</w:t>
-      </w:r>
-    </w:p>
-    <w:p>
-      <w:r>
-        <w:t>Applies to: all business documents used in a PEPPOL BIS with CII syntax mapping</w:t>
+        <w:t xml:space="preserve"> MAY </w:t>
+      </w:r>
+      <w:proofErr w:type="gramStart"/>
+      <w:r>
+        <w:t>be</w:t>
+      </w:r>
+      <w:proofErr w:type="gramEnd"/>
+      <w:r>
+        <w:t xml:space="preserve"> used.</w:t>
+      </w:r>
+    </w:p>
+    <w:p>
+      <w:r>
+        <w:t xml:space="preserve">Applies to: all business documents used in a </w:t>
+      </w:r>
+      <w:r>
+        <w:t>Peppol</w:t>
+      </w:r>
+      <w:r>
+        <w:t xml:space="preserve"> BIS with CII syntax mapping</w:t>
       </w:r>
     </w:p>
     <w:p>
@@ -11051,7 +11969,10 @@
         <w:t xml:space="preserve">he </w:t>
       </w:r>
       <w:r>
-        <w:t xml:space="preserve">PEPPOL Business </w:t>
+        <w:t>Peppol</w:t>
+      </w:r>
+      <w:r>
+        <w:t xml:space="preserve"> Business </w:t>
       </w:r>
       <w:r>
         <w:t xml:space="preserve">Message </w:t>
@@ -11253,7 +12174,13 @@
       <w:bookmarkStart w:id="62" w:name="_Toc536458304"/>
       <w:r>
         <w:lastRenderedPageBreak/>
-        <w:t xml:space="preserve">Policy for PEPPOL </w:t>
+        <w:t xml:space="preserve">Policy for </w:t>
+      </w:r>
+      <w:r>
+        <w:t>Peppol</w:t>
+      </w:r>
+      <w:r>
+        <w:t xml:space="preserve"> </w:t>
       </w:r>
       <w:r>
         <w:t>Party</w:t>
@@ -11316,7 +12243,13 @@
         <w:t xml:space="preserve"> values</w:t>
       </w:r>
       <w:r>
-        <w:t xml:space="preserve"> used in PEPPOL </w:t>
+        <w:t xml:space="preserve"> used in </w:t>
+      </w:r>
+      <w:r>
+        <w:t>Peppol</w:t>
+      </w:r>
+      <w:r>
+        <w:t xml:space="preserve"> </w:t>
       </w:r>
       <w:r>
         <w:t>are</w:t>
@@ -11364,7 +12297,13 @@
     </w:p>
     <w:p>
       <w:r>
-        <w:t>Applies to: all Party identifiers in all PEPPOL components</w:t>
+        <w:t xml:space="preserve">Applies to: all Party identifiers in all </w:t>
+      </w:r>
+      <w:r>
+        <w:t>Peppol</w:t>
+      </w:r>
+      <w:r>
+        <w:t xml:space="preserve"> components</w:t>
       </w:r>
     </w:p>
     <w:p>
@@ -11482,7 +12421,13 @@
         <w:t>y</w:t>
       </w:r>
       <w:r>
-        <w:t xml:space="preserve"> identifiers in all PEPPOL components</w:t>
+        <w:t xml:space="preserve"> identifiers in all </w:t>
+      </w:r>
+      <w:r>
+        <w:t>Peppol</w:t>
+      </w:r>
+      <w:r>
+        <w:t xml:space="preserve"> components</w:t>
       </w:r>
     </w:p>
     <w:p>
@@ -11500,7 +12445,23 @@
         <w:pStyle w:val="Policy"/>
       </w:pPr>
       <w:r>
-        <w:t>The “schemeID” attribute SHOULD be populated in all instances of the “ID” element when used within a “PartyIdentification” element when used within a “Party” element. The only valid values are defined in the [ISO 6523] code list as the numeric “International Code Designator” (ICD) value.</w:t>
+        <w:t>The “</w:t>
+      </w:r>
+      <w:proofErr w:type="spellStart"/>
+      <w:r>
+        <w:t>schemeID</w:t>
+      </w:r>
+      <w:proofErr w:type="spellEnd"/>
+      <w:r>
+        <w:t>” attribute SHOULD be populated in all instances of the “ID” element when used within a “</w:t>
+      </w:r>
+      <w:proofErr w:type="spellStart"/>
+      <w:r>
+        <w:t>PartyIdentification</w:t>
+      </w:r>
+      <w:proofErr w:type="spellEnd"/>
+      <w:r>
+        <w:t>” element when used within a “Party” element. The only valid values are defined in the [ISO 6523] code list as the numeric “International Code Designator” (ICD) value.</w:t>
       </w:r>
     </w:p>
     <w:p>
@@ -11526,7 +12487,15 @@
         <w:fldChar w:fldCharType="end"/>
       </w:r>
       <w:r>
-        <w:t xml:space="preserve"> MUST NOT be used.</w:t>
+        <w:t xml:space="preserve"> MUST NOT </w:t>
+      </w:r>
+      <w:proofErr w:type="gramStart"/>
+      <w:r>
+        <w:t>be</w:t>
+      </w:r>
+      <w:proofErr w:type="gramEnd"/>
+      <w:r>
+        <w:t xml:space="preserve"> used.</w:t>
       </w:r>
       <w:r>
         <w:t xml:space="preserve"> </w:t>
@@ -11534,12 +12503,24 @@
     </w:p>
     <w:p>
       <w:r>
-        <w:t>Applies to: all business documents used in a PEPPOL BIS with UBL syntax mapping</w:t>
-      </w:r>
-    </w:p>
-    <w:p>
-      <w:r>
-        <w:t>Note: the Party Identification is not involved in a PEPPOL Document Exchange – it is contained for business usage only.</w:t>
+        <w:t xml:space="preserve">Applies to: all business documents used in a </w:t>
+      </w:r>
+      <w:r>
+        <w:t>Peppol</w:t>
+      </w:r>
+      <w:r>
+        <w:t xml:space="preserve"> BIS with UBL syntax mapping</w:t>
+      </w:r>
+    </w:p>
+    <w:p>
+      <w:r>
+        <w:t xml:space="preserve">Note: the Party Identification is not involved in a </w:t>
+      </w:r>
+      <w:r>
+        <w:t>Peppol</w:t>
+      </w:r>
+      <w:r>
+        <w:t xml:space="preserve"> Document Exchange – it is contained for business usage only.</w:t>
       </w:r>
     </w:p>
     <w:p>
@@ -11749,7 +12730,23 @@
         <w:pStyle w:val="Policy"/>
       </w:pPr>
       <w:r>
-        <w:t>The “schemeID” attribute SHOULD be populated in all instances of the “ID” element when used within a “PartyIdentification” element when used within a “Party” element. The only valid values are defined in the [ISO 6523] code list as the numeric “International Code Designator” (ICD) value.</w:t>
+        <w:t>The “</w:t>
+      </w:r>
+      <w:proofErr w:type="spellStart"/>
+      <w:r>
+        <w:t>schemeID</w:t>
+      </w:r>
+      <w:proofErr w:type="spellEnd"/>
+      <w:r>
+        <w:t>” attribute SHOULD be populated in all instances of the “ID” element when used within a “</w:t>
+      </w:r>
+      <w:proofErr w:type="spellStart"/>
+      <w:r>
+        <w:t>PartyIdentification</w:t>
+      </w:r>
+      <w:proofErr w:type="spellEnd"/>
+      <w:r>
+        <w:t>” element when used within a “Party” element. The only valid values are defined in the [ISO 6523] code list as the numeric “International Code Designator” (ICD) value.</w:t>
       </w:r>
     </w:p>
     <w:p>
@@ -11775,7 +12772,15 @@
         <w:fldChar w:fldCharType="end"/>
       </w:r>
       <w:r>
-        <w:t xml:space="preserve"> MUST NOT be used.</w:t>
+        <w:t xml:space="preserve"> MUST NOT </w:t>
+      </w:r>
+      <w:proofErr w:type="gramStart"/>
+      <w:r>
+        <w:t>be</w:t>
+      </w:r>
+      <w:proofErr w:type="gramEnd"/>
+      <w:r>
+        <w:t xml:space="preserve"> used.</w:t>
       </w:r>
       <w:r>
         <w:t xml:space="preserve"> </w:t>
@@ -11783,12 +12788,24 @@
     </w:p>
     <w:p>
       <w:r>
-        <w:t>Applies to: all business documents used in a PEPPOL BIS with CII syntax mapping</w:t>
-      </w:r>
-    </w:p>
-    <w:p>
-      <w:r>
-        <w:t>Note: the Party Identification is not involved in a PEPPOL Document Exchange – it is contained for business usage only.</w:t>
+        <w:t xml:space="preserve">Applies to: all business documents used in a </w:t>
+      </w:r>
+      <w:r>
+        <w:t>Peppol</w:t>
+      </w:r>
+      <w:r>
+        <w:t xml:space="preserve"> BIS with CII syntax mapping</w:t>
+      </w:r>
+    </w:p>
+    <w:p>
+      <w:r>
+        <w:t xml:space="preserve">Note: the Party Identification is not involved in a </w:t>
+      </w:r>
+      <w:r>
+        <w:t>Peppol</w:t>
+      </w:r>
+      <w:r>
+        <w:t xml:space="preserve"> Document Exchange – it is contained for business usage only.</w:t>
       </w:r>
     </w:p>
     <w:p>
@@ -12074,7 +13091,10 @@
         <w:t xml:space="preserve">s </w:t>
       </w:r>
       <w:r>
-        <w:t>supported by PEPPOL</w:t>
+        <w:t xml:space="preserve">supported by </w:t>
+      </w:r>
+      <w:r>
+        <w:t>Peppol</w:t>
       </w:r>
       <w:bookmarkEnd w:id="80"/>
       <w:bookmarkEnd w:id="81"/>
@@ -12087,7 +13107,19 @@
         <w:t xml:space="preserve"> </w:t>
       </w:r>
       <w:r>
-        <w:t>used in PEPPOL are identified using the concepts defined in the PEPPOL Identifier Schemes Version 1.0.0</w:t>
+        <w:t xml:space="preserve">used in </w:t>
+      </w:r>
+      <w:r>
+        <w:t>Peppol</w:t>
+      </w:r>
+      <w:r>
+        <w:t xml:space="preserve"> are identified using the concepts defined in the </w:t>
+      </w:r>
+      <w:r>
+        <w:t>Peppol</w:t>
+      </w:r>
+      <w:r>
+        <w:t xml:space="preserve"> Identifier Schemes Version 1.0.0</w:t>
       </w:r>
       <w:r>
         <w:t xml:space="preserve"> (see </w:t>
@@ -12096,7 +13128,27 @@
         <w:rPr>
           <w:iCs/>
         </w:rPr>
-        <w:t>[PEPPOL_Transp]</w:t>
+        <w:t>[</w:t>
+      </w:r>
+      <w:proofErr w:type="spellStart"/>
+      <w:r>
+        <w:rPr>
+          <w:iCs/>
+        </w:rPr>
+        <w:t>Peppol</w:t>
+      </w:r>
+      <w:r>
+        <w:rPr>
+          <w:iCs/>
+        </w:rPr>
+        <w:t>_Transp</w:t>
+      </w:r>
+      <w:proofErr w:type="spellEnd"/>
+      <w:r>
+        <w:rPr>
+          <w:iCs/>
+        </w:rPr>
+        <w:t>]</w:t>
       </w:r>
       <w:r>
         <w:rPr>
@@ -12214,7 +13266,15 @@
         <w:t xml:space="preserve">are concatenated </w:t>
       </w:r>
       <w:r>
-        <w:t>using the “::” delimiter</w:t>
+        <w:t>using the “</w:t>
+      </w:r>
+      <w:proofErr w:type="gramStart"/>
+      <w:r>
+        <w:t>::”</w:t>
+      </w:r>
+      <w:proofErr w:type="gramEnd"/>
+      <w:r>
+        <w:t xml:space="preserve"> delimiter</w:t>
       </w:r>
       <w:r>
         <w:t xml:space="preserve"> </w:t>
@@ -12267,7 +13327,7 @@
         <w:t xml:space="preserve"> </w:t>
       </w:r>
       <w:r>
-        <w:t>PEPPOL</w:t>
+        <w:t>Peppol</w:t>
       </w:r>
       <w:r>
         <w:t xml:space="preserve"> </w:t>
@@ -12276,7 +13336,13 @@
         <w:t xml:space="preserve">requirements </w:t>
       </w:r>
       <w:r>
-        <w:t xml:space="preserve">are documented in PEPPOL </w:t>
+        <w:t xml:space="preserve">are documented in </w:t>
+      </w:r>
+      <w:r>
+        <w:t>Peppol</w:t>
+      </w:r>
+      <w:r>
+        <w:t xml:space="preserve"> </w:t>
       </w:r>
       <w:r>
         <w:t>BIS which</w:t>
@@ -12306,8 +13372,22 @@
         <w:rPr>
           <w:iCs/>
         </w:rPr>
-        <w:t>[PEPPOL_PostAward</w:t>
-      </w:r>
+        <w:t>[</w:t>
+      </w:r>
+      <w:proofErr w:type="spellStart"/>
+      <w:r>
+        <w:rPr>
+          <w:iCs/>
+        </w:rPr>
+        <w:t>Peppol</w:t>
+      </w:r>
+      <w:r>
+        <w:rPr>
+          <w:iCs/>
+        </w:rPr>
+        <w:t>_PostAward</w:t>
+      </w:r>
+      <w:proofErr w:type="spellEnd"/>
       <w:r>
         <w:rPr>
           <w:iCs/>
@@ -12334,9 +13414,11 @@
         </w:rPr>
         <w:t>Version Identifier</w:t>
       </w:r>
+      <w:proofErr w:type="gramStart"/>
       <w:r>
         <w:t>:</w:t>
       </w:r>
+      <w:proofErr w:type="gramEnd"/>
       <w:r>
         <w:br/>
       </w:r>
@@ -12382,7 +13464,13 @@
         <w:pStyle w:val="Policy"/>
       </w:pPr>
       <w:r>
-        <w:t xml:space="preserve">The PEPPOL document </w:t>
+        <w:t xml:space="preserve">The </w:t>
+      </w:r>
+      <w:r>
+        <w:t>Peppol</w:t>
+      </w:r>
+      <w:r>
+        <w:t xml:space="preserve"> document </w:t>
       </w:r>
       <w:r>
         <w:t xml:space="preserve">type </w:t>
@@ -12398,9 +13486,13 @@
       <w:pPr>
         <w:pStyle w:val="Inlinecode"/>
       </w:pPr>
+      <w:proofErr w:type="spellStart"/>
+      <w:proofErr w:type="gramStart"/>
       <w:r>
         <w:t>busdox-docid-qns</w:t>
       </w:r>
+      <w:proofErr w:type="spellEnd"/>
+      <w:proofErr w:type="gramEnd"/>
     </w:p>
     <w:p>
       <w:bookmarkStart w:id="84" w:name="_Ref281927265"/>
@@ -12446,7 +13538,13 @@
         <w:pStyle w:val="Policy"/>
       </w:pPr>
       <w:r>
-        <w:t>The Customization Identifier is defined in the relevant PEPPOL BIS specification.</w:t>
+        <w:t xml:space="preserve">The Customization Identifier is defined in the relevant </w:t>
+      </w:r>
+      <w:r>
+        <w:t>Peppol</w:t>
+      </w:r>
+      <w:r>
+        <w:t xml:space="preserve"> BIS specification.</w:t>
       </w:r>
     </w:p>
     <w:p>
@@ -12454,7 +13552,15 @@
         <w:pStyle w:val="Policy"/>
       </w:pPr>
       <w:r>
-        <w:t>A Customization Identifier MUST NOT contain whitespace characters.</w:t>
+        <w:t xml:space="preserve">A Customization Identifier MUST NOT </w:t>
+      </w:r>
+      <w:proofErr w:type="gramStart"/>
+      <w:r>
+        <w:t>contain</w:t>
+      </w:r>
+      <w:proofErr w:type="gramEnd"/>
+      <w:r>
+        <w:t xml:space="preserve"> whitespace characters.</w:t>
       </w:r>
     </w:p>
     <w:p>
@@ -12507,6 +13613,7 @@
         </w:rPr>
         <w:t xml:space="preserve"> 1 (from </w:t>
       </w:r>
+      <w:proofErr w:type="gramStart"/>
       <w:r>
         <w:rPr>
           <w:b/>
@@ -12514,6 +13621,7 @@
         </w:rPr>
         <w:t>Billing</w:t>
       </w:r>
+      <w:proofErr w:type="gramEnd"/>
       <w:r>
         <w:rPr>
           <w:b/>
@@ -12659,9 +13767,11 @@
       <w:r>
         <w:t>“</w:t>
       </w:r>
+      <w:proofErr w:type="spellStart"/>
       <w:r>
         <w:t>CustomizationID</w:t>
       </w:r>
+      <w:proofErr w:type="spellEnd"/>
       <w:r>
         <w:t>”</w:t>
       </w:r>
@@ -12710,7 +13820,13 @@
         <w:t>s</w:t>
       </w:r>
       <w:r>
-        <w:t xml:space="preserve"> used in a PEPPOL BIS with UBL syntax mapping</w:t>
+        <w:t xml:space="preserve"> used in a </w:t>
+      </w:r>
+      <w:r>
+        <w:t>Peppol</w:t>
+      </w:r>
+      <w:r>
+        <w:t xml:space="preserve"> BIS with UBL syntax mapping</w:t>
       </w:r>
     </w:p>
     <w:p>
@@ -12739,7 +13855,23 @@
           <w:b/>
           <w:sz w:val="24"/>
         </w:rPr>
-        <w:t xml:space="preserve"> (from Billing BIS v3)</w:t>
+        <w:t xml:space="preserve"> (from </w:t>
+      </w:r>
+      <w:proofErr w:type="gramStart"/>
+      <w:r>
+        <w:rPr>
+          <w:b/>
+          <w:sz w:val="24"/>
+        </w:rPr>
+        <w:t>Billing</w:t>
+      </w:r>
+      <w:proofErr w:type="gramEnd"/>
+      <w:r>
+        <w:rPr>
+          <w:b/>
+          <w:sz w:val="24"/>
+        </w:rPr>
+        <w:t xml:space="preserve"> BIS v3)</w:t>
       </w:r>
       <w:r>
         <w:rPr>
@@ -12798,7 +13930,13 @@
     </w:p>
     <w:p>
       <w:r>
-        <w:t>Applies to: all business documents used in a PEPPOL BIS with CII syntax mapping</w:t>
+        <w:t xml:space="preserve">Applies to: all business documents used in a </w:t>
+      </w:r>
+      <w:r>
+        <w:t>Peppol</w:t>
+      </w:r>
+      <w:r>
+        <w:t xml:space="preserve"> BIS with CII syntax mapping</w:t>
       </w:r>
     </w:p>
     <w:p>
@@ -12821,7 +13959,23 @@
           <w:b/>
           <w:sz w:val="24"/>
         </w:rPr>
-        <w:t xml:space="preserve"> (from Billing BIS v3)</w:t>
+        <w:t xml:space="preserve"> (from </w:t>
+      </w:r>
+      <w:proofErr w:type="gramStart"/>
+      <w:r>
+        <w:rPr>
+          <w:b/>
+          <w:sz w:val="24"/>
+        </w:rPr>
+        <w:t>Billing</w:t>
+      </w:r>
+      <w:proofErr w:type="gramEnd"/>
+      <w:r>
+        <w:rPr>
+          <w:b/>
+          <w:sz w:val="24"/>
+        </w:rPr>
+        <w:t xml:space="preserve"> BIS v3)</w:t>
       </w:r>
       <w:r>
         <w:rPr>
@@ -13007,8 +14161,13 @@
       <w:r>
         <w:t>&lt;</w:t>
       </w:r>
-      <w:r>
-        <w:t>syntax specific id</w:t>
+      <w:proofErr w:type="gramStart"/>
+      <w:r>
+        <w:t>syntax</w:t>
+      </w:r>
+      <w:proofErr w:type="gramEnd"/>
+      <w:r>
+        <w:t xml:space="preserve"> specific id</w:t>
       </w:r>
       <w:r>
         <w:t>&gt;##&lt;customization id&gt;::&lt;version&gt;</w:t>
@@ -13022,7 +14181,21 @@
         <w:rPr>
           <w:rStyle w:val="InlinecodeZchn"/>
         </w:rPr>
-        <w:t>&lt;version&gt;</w:t>
+        <w:t>&lt;</w:t>
+      </w:r>
+      <w:proofErr w:type="gramStart"/>
+      <w:r>
+        <w:rPr>
+          <w:rStyle w:val="InlinecodeZchn"/>
+        </w:rPr>
+        <w:t>version</w:t>
+      </w:r>
+      <w:proofErr w:type="gramEnd"/>
+      <w:r>
+        <w:rPr>
+          <w:rStyle w:val="InlinecodeZchn"/>
+        </w:rPr>
+        <w:t>&gt;</w:t>
       </w:r>
       <w:r>
         <w:t xml:space="preserve"> is used to reflect the version of the underlying </w:t>
@@ -13129,7 +14302,11 @@
     </w:p>
     <w:p>
       <w:r>
-        <w:t>Everything between</w:t>
+        <w:t xml:space="preserve">Everything </w:t>
+      </w:r>
+      <w:proofErr w:type="gramStart"/>
+      <w:r>
+        <w:t>between</w:t>
       </w:r>
       <w:r>
         <w:t xml:space="preserve"> </w:t>
@@ -13137,6 +14314,7 @@
       <w:r>
         <w:t>”</w:t>
       </w:r>
+      <w:proofErr w:type="gramEnd"/>
       <w:r>
         <w:t>[</w:t>
       </w:r>
@@ -13347,13 +14525,29 @@
           <w:b/>
           <w:sz w:val="24"/>
         </w:rPr>
-        <w:t xml:space="preserve"> (from Billing BIS v3)</w:t>
-      </w:r>
+        <w:t xml:space="preserve"> (from </w:t>
+      </w:r>
+      <w:proofErr w:type="gramStart"/>
       <w:r>
         <w:rPr>
           <w:b/>
           <w:sz w:val="24"/>
         </w:rPr>
+        <w:t>Billing</w:t>
+      </w:r>
+      <w:proofErr w:type="gramEnd"/>
+      <w:r>
+        <w:rPr>
+          <w:b/>
+          <w:sz w:val="24"/>
+        </w:rPr>
+        <w:t xml:space="preserve"> BIS v3)</w:t>
+      </w:r>
+      <w:r>
+        <w:rPr>
+          <w:b/>
+          <w:sz w:val="24"/>
+        </w:rPr>
         <w:t>:</w:t>
       </w:r>
     </w:p>
@@ -13398,7 +14592,10 @@
         <w:t xml:space="preserve"> conforming to the </w:t>
       </w:r>
       <w:r>
-        <w:t xml:space="preserve">PEPPOL </w:t>
+        <w:t>Peppol</w:t>
+      </w:r>
+      <w:r>
+        <w:t xml:space="preserve"> </w:t>
       </w:r>
       <w:r>
         <w:t>Billing BIS</w:t>
@@ -13689,6 +14886,7 @@
       <w:r>
         <w:t xml:space="preserve"> attribute must be “</w:t>
       </w:r>
+      <w:proofErr w:type="spellStart"/>
       <w:r>
         <w:t>busdox</w:t>
       </w:r>
@@ -13704,6 +14902,7 @@
       <w:r>
         <w:t>qns</w:t>
       </w:r>
+      <w:proofErr w:type="spellEnd"/>
       <w:r>
         <w:t>” (see</w:t>
       </w:r>
@@ -13771,7 +14970,23 @@
           <w:b/>
           <w:sz w:val="24"/>
         </w:rPr>
-        <w:t xml:space="preserve"> (from Billing BIS v3)</w:t>
+        <w:t xml:space="preserve"> (from </w:t>
+      </w:r>
+      <w:proofErr w:type="gramStart"/>
+      <w:r>
+        <w:rPr>
+          <w:b/>
+          <w:sz w:val="24"/>
+        </w:rPr>
+        <w:t>Billing</w:t>
+      </w:r>
+      <w:proofErr w:type="gramEnd"/>
+      <w:r>
+        <w:rPr>
+          <w:b/>
+          <w:sz w:val="24"/>
+        </w:rPr>
+        <w:t xml:space="preserve"> BIS v3)</w:t>
       </w:r>
       <w:r>
         <w:rPr>
@@ -13892,7 +15107,15 @@
         <w:t>“</w:t>
       </w:r>
       <w:r>
-        <w:t>//BusinessScope/Scope/Type</w:t>
+        <w:t>//</w:t>
+      </w:r>
+      <w:proofErr w:type="spellStart"/>
+      <w:r>
+        <w:t>BusinessScope</w:t>
+      </w:r>
+      <w:proofErr w:type="spellEnd"/>
+      <w:r>
+        <w:t>/Scope/Type</w:t>
       </w:r>
       <w:r>
         <w:t>”</w:t>
@@ -13916,13 +15139,29 @@
         <w:t>“</w:t>
       </w:r>
       <w:r>
-        <w:t>//BusinessScope/Scope/Identifier</w:t>
+        <w:t>//</w:t>
+      </w:r>
+      <w:proofErr w:type="spellStart"/>
+      <w:r>
+        <w:t>BusinessScope</w:t>
+      </w:r>
+      <w:proofErr w:type="spellEnd"/>
+      <w:r>
+        <w:t>/Scope/Identifier</w:t>
       </w:r>
       <w:r>
         <w:t>”</w:t>
       </w:r>
       <w:r>
-        <w:t xml:space="preserve"> element must be “busdox-docid-qns” (see </w:t>
+        <w:t xml:space="preserve"> element must be “</w:t>
+      </w:r>
+      <w:proofErr w:type="spellStart"/>
+      <w:r>
+        <w:t>busdox-docid-qns</w:t>
+      </w:r>
+      <w:proofErr w:type="spellEnd"/>
+      <w:r>
+        <w:t xml:space="preserve">” (see </w:t>
       </w:r>
       <w:fldSimple w:instr=" REF _Ref282436422 \r \h  \* MERGEFORMAT ">
         <w:r>
@@ -13936,8 +15175,21 @@
         <w:t>“</w:t>
       </w:r>
       <w:r>
-        <w:t>//BusinessScope/Scope/InstanceIdentifier</w:t>
-      </w:r>
+        <w:t>//</w:t>
+      </w:r>
+      <w:proofErr w:type="spellStart"/>
+      <w:r>
+        <w:t>BusinessScope</w:t>
+      </w:r>
+      <w:proofErr w:type="spellEnd"/>
+      <w:r>
+        <w:t>/Scope/</w:t>
+      </w:r>
+      <w:proofErr w:type="spellStart"/>
+      <w:r>
+        <w:t>InstanceIdentifier</w:t>
+      </w:r>
+      <w:proofErr w:type="spellEnd"/>
       <w:r>
         <w:t>”</w:t>
       </w:r>
@@ -13953,7 +15205,10 @@
         <w:t xml:space="preserve">all instances of the </w:t>
       </w:r>
       <w:r>
-        <w:t xml:space="preserve">PEPPOL Business </w:t>
+        <w:t>Peppol</w:t>
+      </w:r>
+      <w:r>
+        <w:t xml:space="preserve"> Business </w:t>
       </w:r>
       <w:r>
         <w:t xml:space="preserve">Message </w:t>
@@ -14102,7 +15357,18 @@
         <w:t>Document Type</w:t>
       </w:r>
       <w:r>
-        <w:t xml:space="preserve"> Identifier Values are defined in [PEPPOL_CodeList].</w:t>
+        <w:t xml:space="preserve"> Identifier Values are defined in [</w:t>
+      </w:r>
+      <w:proofErr w:type="spellStart"/>
+      <w:r>
+        <w:t>Peppol</w:t>
+      </w:r>
+      <w:r>
+        <w:t>_CodeList</w:t>
+      </w:r>
+      <w:proofErr w:type="spellEnd"/>
+      <w:r>
+        <w:t>].</w:t>
       </w:r>
     </w:p>
     <w:p>
@@ -14115,7 +15381,18 @@
         <w:t xml:space="preserve">Rows </w:t>
       </w:r>
       <w:r>
-        <w:t xml:space="preserve">in [PEPPOL_CodeList] </w:t>
+        <w:t>in [</w:t>
+      </w:r>
+      <w:proofErr w:type="spellStart"/>
+      <w:r>
+        <w:t>Peppol</w:t>
+      </w:r>
+      <w:r>
+        <w:t>_CodeList</w:t>
+      </w:r>
+      <w:proofErr w:type="spellEnd"/>
+      <w:r>
+        <w:t xml:space="preserve">] </w:t>
       </w:r>
       <w:r>
         <w:t>marked as "deprecated" should not be used for newly issued documents.</w:t>
@@ -14124,7 +15401,13 @@
         <w:t xml:space="preserve"> </w:t>
       </w:r>
       <w:r>
-        <w:t>It is important to note that this is a dynamic list. Over time new services will be added. Developers should take this into account when designing and implementing solutions for PEPPOL services.</w:t>
+        <w:t xml:space="preserve">It is important to note that this is a dynamic list. Over time new services will be added. Developers should take this into account when designing and implementing solutions for </w:t>
+      </w:r>
+      <w:r>
+        <w:t>Peppol</w:t>
+      </w:r>
+      <w:r>
+        <w:t xml:space="preserve"> services.</w:t>
       </w:r>
     </w:p>
     <w:p>
@@ -14138,7 +15421,13 @@
         <w:t xml:space="preserve">Policy </w:t>
       </w:r>
       <w:r>
-        <w:t xml:space="preserve">for PEPPOL Process </w:t>
+        <w:t xml:space="preserve">for </w:t>
+      </w:r>
+      <w:r>
+        <w:t>Peppol</w:t>
+      </w:r>
+      <w:r>
+        <w:t xml:space="preserve"> Process </w:t>
       </w:r>
       <w:bookmarkEnd w:id="102"/>
       <w:r>
@@ -14204,7 +15493,13 @@
         <w:t>a</w:t>
       </w:r>
       <w:r>
-        <w:t xml:space="preserve"> PEPPOL BIS specification</w:t>
+        <w:t xml:space="preserve"> </w:t>
+      </w:r>
+      <w:r>
+        <w:t>Peppol</w:t>
+      </w:r>
+      <w:r>
+        <w:t xml:space="preserve"> BIS specification</w:t>
       </w:r>
       <w:r>
         <w:t xml:space="preserve"> as “profile identifier”</w:t>
@@ -14233,7 +15528,13 @@
         <w:fldChar w:fldCharType="end"/>
       </w:r>
       <w:r>
-        <w:t xml:space="preserve"> PEPPOL process identifiers have to be treated case sensitive.</w:t>
+        <w:t xml:space="preserve"> </w:t>
+      </w:r>
+      <w:r>
+        <w:t>Peppol</w:t>
+      </w:r>
+      <w:r>
+        <w:t xml:space="preserve"> process identifiers have to be treated case sensitive.</w:t>
       </w:r>
     </w:p>
     <w:p>
@@ -14256,7 +15557,13 @@
         <w:pStyle w:val="Policy"/>
       </w:pPr>
       <w:r>
-        <w:t xml:space="preserve">The PEPPOL </w:t>
+        <w:t xml:space="preserve">The </w:t>
+      </w:r>
+      <w:r>
+        <w:t>Peppol</w:t>
+      </w:r>
+      <w:r>
+        <w:t xml:space="preserve"> </w:t>
       </w:r>
       <w:r>
         <w:t>P</w:t>
@@ -14287,9 +15594,13 @@
       <w:pPr>
         <w:pStyle w:val="Inlinecode"/>
       </w:pPr>
+      <w:proofErr w:type="spellStart"/>
+      <w:proofErr w:type="gramStart"/>
       <w:r>
         <w:t>cenbii-procid-ubl</w:t>
       </w:r>
+      <w:proofErr w:type="spellEnd"/>
+      <w:proofErr w:type="gramEnd"/>
     </w:p>
     <w:p>
       <w:r>
@@ -14340,7 +15651,18 @@
         <w:pStyle w:val="Policy"/>
       </w:pPr>
       <w:r>
-        <w:t>All valid Process Identifier Values are defined in [PEPPOL_CodeList].</w:t>
+        <w:t>All valid Process Identifier Values are defined in [</w:t>
+      </w:r>
+      <w:proofErr w:type="spellStart"/>
+      <w:r>
+        <w:t>Peppol</w:t>
+      </w:r>
+      <w:r>
+        <w:t>_CodeList</w:t>
+      </w:r>
+      <w:proofErr w:type="spellEnd"/>
+      <w:r>
+        <w:t>].</w:t>
       </w:r>
     </w:p>
     <w:p>
@@ -14348,7 +15670,15 @@
         <w:pStyle w:val="Policy"/>
       </w:pPr>
       <w:r>
-        <w:t>Process Identifier Values MUST NOT contain whitespace characters.</w:t>
+        <w:t xml:space="preserve">Process Identifier Values MUST NOT </w:t>
+      </w:r>
+      <w:proofErr w:type="gramStart"/>
+      <w:r>
+        <w:t>contain</w:t>
+      </w:r>
+      <w:proofErr w:type="gramEnd"/>
+      <w:r>
+        <w:t xml:space="preserve"> whitespace characters.</w:t>
       </w:r>
     </w:p>
     <w:p>
@@ -14394,7 +15724,23 @@
           <w:b/>
           <w:sz w:val="24"/>
         </w:rPr>
-        <w:t xml:space="preserve"> (from Billing BIS v3)</w:t>
+        <w:t xml:space="preserve"> (from </w:t>
+      </w:r>
+      <w:proofErr w:type="gramStart"/>
+      <w:r>
+        <w:rPr>
+          <w:b/>
+          <w:sz w:val="24"/>
+        </w:rPr>
+        <w:t>Billing</w:t>
+      </w:r>
+      <w:proofErr w:type="gramEnd"/>
+      <w:r>
+        <w:rPr>
+          <w:b/>
+          <w:sz w:val="24"/>
+        </w:rPr>
+        <w:t xml:space="preserve"> BIS v3)</w:t>
       </w:r>
       <w:r>
         <w:rPr>
@@ -14465,7 +15811,18 @@
         <w:t xml:space="preserve">Rows </w:t>
       </w:r>
       <w:r>
-        <w:t xml:space="preserve">in [PEPPOL_CodeList] </w:t>
+        <w:t>in [</w:t>
+      </w:r>
+      <w:proofErr w:type="spellStart"/>
+      <w:r>
+        <w:t>Peppol</w:t>
+      </w:r>
+      <w:r>
+        <w:t>_CodeList</w:t>
+      </w:r>
+      <w:proofErr w:type="spellEnd"/>
+      <w:r>
+        <w:t xml:space="preserve">] </w:t>
       </w:r>
       <w:r>
         <w:t>marked as "deprecated" should not be used for newly issued documents.</w:t>
@@ -14474,7 +15831,13 @@
         <w:t xml:space="preserve"> </w:t>
       </w:r>
       <w:r>
-        <w:t>It is important to note that this is a dynamic list. Over time new services will be added. Developers should take this into account when designing and implementing solutions for PEPPOL services.</w:t>
+        <w:t xml:space="preserve">It is important to note that this is a dynamic list. Over time new services will be added. Developers should take this into account when designing and implementing solutions for </w:t>
+      </w:r>
+      <w:r>
+        <w:t>Peppol</w:t>
+      </w:r>
+      <w:r>
+        <w:t xml:space="preserve"> services.</w:t>
       </w:r>
     </w:p>
     <w:p>
@@ -14507,7 +15870,15 @@
         <w:t>“</w:t>
       </w:r>
       <w:r>
-        <w:t>//BusinessScope/Scope/Type</w:t>
+        <w:t>//</w:t>
+      </w:r>
+      <w:proofErr w:type="spellStart"/>
+      <w:r>
+        <w:t>BusinessScope</w:t>
+      </w:r>
+      <w:proofErr w:type="spellEnd"/>
+      <w:r>
+        <w:t>/Scope/Type</w:t>
       </w:r>
       <w:r>
         <w:t>”</w:t>
@@ -14531,13 +15902,29 @@
         <w:t>“</w:t>
       </w:r>
       <w:r>
-        <w:t>//BusinessScope/Scope/Identifier</w:t>
+        <w:t>//</w:t>
+      </w:r>
+      <w:proofErr w:type="spellStart"/>
+      <w:r>
+        <w:t>BusinessScope</w:t>
+      </w:r>
+      <w:proofErr w:type="spellEnd"/>
+      <w:r>
+        <w:t>/Scope/Identifier</w:t>
       </w:r>
       <w:r>
         <w:t>”</w:t>
       </w:r>
       <w:r>
-        <w:t xml:space="preserve"> element must be “cenbii-procid-ubl” (see </w:t>
+        <w:t xml:space="preserve"> element must be “</w:t>
+      </w:r>
+      <w:proofErr w:type="spellStart"/>
+      <w:r>
+        <w:t>cenbii-procid-ubl</w:t>
+      </w:r>
+      <w:proofErr w:type="spellEnd"/>
+      <w:r>
+        <w:t xml:space="preserve">” (see </w:t>
       </w:r>
       <w:fldSimple w:instr=" REF _Ref281927369 \r \h  \* MERGEFORMAT ">
         <w:r>
@@ -14551,8 +15938,21 @@
         <w:t>“</w:t>
       </w:r>
       <w:r>
-        <w:t>//BusinessScope/Scope/InstanceIdentifier</w:t>
-      </w:r>
+        <w:t>//</w:t>
+      </w:r>
+      <w:proofErr w:type="spellStart"/>
+      <w:r>
+        <w:t>BusinessScope</w:t>
+      </w:r>
+      <w:proofErr w:type="spellEnd"/>
+      <w:r>
+        <w:t>/Scope/</w:t>
+      </w:r>
+      <w:proofErr w:type="spellStart"/>
+      <w:r>
+        <w:t>InstanceIdentifier</w:t>
+      </w:r>
+      <w:proofErr w:type="spellEnd"/>
       <w:r>
         <w:t>”</w:t>
       </w:r>
@@ -14568,7 +15968,10 @@
         <w:t xml:space="preserve">all instances of the </w:t>
       </w:r>
       <w:r>
-        <w:t xml:space="preserve">PEPPOL Business </w:t>
+        <w:t>Peppol</w:t>
+      </w:r>
+      <w:r>
+        <w:t xml:space="preserve"> Business </w:t>
       </w:r>
       <w:r>
         <w:t xml:space="preserve">Message </w:t>
@@ -14725,7 +16128,15 @@
         <w:t xml:space="preserve">should </w:t>
       </w:r>
       <w:r>
-        <w:t xml:space="preserve">be “cenbii-procid-ubl” (see </w:t>
+        <w:t>be “</w:t>
+      </w:r>
+      <w:proofErr w:type="spellStart"/>
+      <w:r>
+        <w:t>cenbii-procid-ubl</w:t>
+      </w:r>
+      <w:proofErr w:type="spellEnd"/>
+      <w:r>
+        <w:t xml:space="preserve">” (see </w:t>
       </w:r>
       <w:r>
         <w:fldChar w:fldCharType="begin"/>
@@ -14872,7 +16283,10 @@
       <w:bookmarkStart w:id="109" w:name="_Toc536458324"/>
       <w:r>
         <w:lastRenderedPageBreak/>
-        <w:t>Policy on Identifying Transport Profiles in PEPPOL</w:t>
+        <w:t xml:space="preserve">Policy on Identifying Transport Profiles in </w:t>
+      </w:r>
+      <w:r>
+        <w:t>Peppol</w:t>
       </w:r>
       <w:bookmarkEnd w:id="109"/>
     </w:p>
@@ -14888,7 +16302,13 @@
     </w:p>
     <w:p>
       <w:r>
-        <w:t xml:space="preserve">The PEPPOL Transport Infrastructure </w:t>
+        <w:t xml:space="preserve">The </w:t>
+      </w:r>
+      <w:r>
+        <w:t>Peppol</w:t>
+      </w:r>
+      <w:r>
+        <w:t xml:space="preserve"> Transport Infrastructure </w:t>
       </w:r>
       <w:r>
         <w:t xml:space="preserve">supports different transport protocols. </w:t>
@@ -14933,7 +16353,18 @@
         <w:t xml:space="preserve">Transport Profile </w:t>
       </w:r>
       <w:r>
-        <w:t>Values are defined in [PEPPOL_CodeList].</w:t>
+        <w:t>Values are defined in [</w:t>
+      </w:r>
+      <w:proofErr w:type="spellStart"/>
+      <w:r>
+        <w:t>Peppol</w:t>
+      </w:r>
+      <w:r>
+        <w:t>_CodeList</w:t>
+      </w:r>
+      <w:proofErr w:type="spellEnd"/>
+      <w:r>
+        <w:t>].</w:t>
       </w:r>
     </w:p>
     <w:p>
@@ -14946,7 +16377,18 @@
         <w:t xml:space="preserve">Rows </w:t>
       </w:r>
       <w:r>
-        <w:t xml:space="preserve">in [PEPPOL_CodeList] </w:t>
+        <w:t>in [</w:t>
+      </w:r>
+      <w:proofErr w:type="spellStart"/>
+      <w:r>
+        <w:t>Peppol</w:t>
+      </w:r>
+      <w:r>
+        <w:t>_CodeList</w:t>
+      </w:r>
+      <w:proofErr w:type="spellEnd"/>
+      <w:r>
+        <w:t xml:space="preserve">] </w:t>
       </w:r>
       <w:r>
         <w:t>marked as "deprecated" should not be used for newly issued documents.</w:t>
@@ -14955,7 +16397,13 @@
         <w:t xml:space="preserve"> </w:t>
       </w:r>
       <w:r>
-        <w:t>It is important to note that this is a dynamic list. Over time new services will be added. Developers should take this into account when designing and implementing solutions for PEPPOL services.</w:t>
+        <w:t xml:space="preserve">It is important to note that this is a dynamic list. Over time new services will be added. Developers should take this into account when designing and implementing solutions for </w:t>
+      </w:r>
+      <w:r>
+        <w:t>Peppol</w:t>
+      </w:r>
+      <w:r>
+        <w:t xml:space="preserve"> services.</w:t>
       </w:r>
     </w:p>
     <w:p>
@@ -14987,9 +16435,11 @@
       <w:r>
         <w:t>“</w:t>
       </w:r>
+      <w:proofErr w:type="spellStart"/>
       <w:r>
         <w:t>transportProfile</w:t>
       </w:r>
+      <w:proofErr w:type="spellEnd"/>
       <w:r>
         <w:t>”</w:t>
       </w:r>
@@ -15013,9 +16463,11 @@
       <w:r>
         <w:t>“</w:t>
       </w:r>
+      <w:proofErr w:type="spellStart"/>
       <w:r>
         <w:t>transportProfile</w:t>
       </w:r>
+      <w:proofErr w:type="spellEnd"/>
       <w:r>
         <w:t>”</w:t>
       </w:r>
@@ -15300,7 +16752,13 @@
         <w:t>rofiles</w:t>
       </w:r>
       <w:r>
-        <w:t xml:space="preserve"> is maintained by the PEPPOL Transport Infrastructure Coordinating Community (TICC)</w:t>
+        <w:t xml:space="preserve"> is maintained by the </w:t>
+      </w:r>
+      <w:r>
+        <w:t>Peppol</w:t>
+      </w:r>
+      <w:r>
+        <w:t xml:space="preserve"> Transport Infrastructure Coordinating Community (TICC)</w:t>
       </w:r>
       <w:r>
         <w:t>.</w:t>
@@ -15434,7 +16892,13 @@
         <w:t xml:space="preserve">Recognizes </w:t>
       </w:r>
       <w:r>
-        <w:t xml:space="preserve">any organisation wishing to allocate unique Party identifiers as part of PEPPOL. An individual organisation or company wishing to issue unique identifiers shall do so through </w:t>
+        <w:t xml:space="preserve">any organisation wishing to allocate unique Party identifiers as part of </w:t>
+      </w:r>
+      <w:r>
+        <w:t>Peppol</w:t>
+      </w:r>
+      <w:r>
+        <w:t xml:space="preserve">. An individual organisation or company wishing to issue unique identifiers shall do so through </w:t>
       </w:r>
       <w:r>
         <w:t xml:space="preserve">officially recognized </w:t>
@@ -15462,7 +16926,13 @@
         <w:t>an</w:t>
       </w:r>
       <w:r>
-        <w:t xml:space="preserve"> ISO 15459 registration Authority and will support the option to transfer the responsibility that authority as part of the PEPPOL sustainability programme.</w:t>
+        <w:t xml:space="preserve"> ISO 15459 registration Authority and will support the option to transfer the responsibility that authority as part of the </w:t>
+      </w:r>
+      <w:r>
+        <w:t>Peppol</w:t>
+      </w:r>
+      <w:r>
+        <w:t xml:space="preserve"> sustainability programme.</w:t>
       </w:r>
       <w:bookmarkEnd w:id="1"/>
     </w:p>
@@ -15565,7 +17035,7 @@
                   <a:blip r:embed="rId1">
                     <a:extLst>
                       <a:ext uri="{28A0092B-C50C-407E-A947-70E740481C1C}">
-                        <a14:useLocalDpi xmlns="" xmlns:wpc="http://schemas.microsoft.com/office/word/2010/wordprocessingCanvas" xmlns:mc="http://schemas.openxmlformats.org/markup-compatibility/2006" xmlns:o="urn:schemas-microsoft-com:office:office" xmlns:v="urn:schemas-microsoft-com:vml" xmlns:wp14="http://schemas.microsoft.com/office/word/2010/wordprocessingDrawing" xmlns:w10="urn:schemas-microsoft-com:office:word" xmlns:w="http://schemas.openxmlformats.org/wordprocessingml/2006/main" xmlns:w14="http://schemas.microsoft.com/office/word/2010/wordml" xmlns:wpg="http://schemas.microsoft.com/office/word/2010/wordprocessingGroup" xmlns:wpi="http://schemas.microsoft.com/office/word/2010/wordprocessingInk" xmlns:wps="http://schemas.microsoft.com/office/word/2010/wordprocessingShape" xmlns:a14="http://schemas.microsoft.com/office/drawing/2010/main" val="0"/>
+                        <a14:useLocalDpi xmlns:a14="http://schemas.microsoft.com/office/drawing/2010/main" xmlns:wps="http://schemas.microsoft.com/office/word/2010/wordprocessingShape" xmlns:wpi="http://schemas.microsoft.com/office/word/2010/wordprocessingInk" xmlns:wpg="http://schemas.microsoft.com/office/word/2010/wordprocessingGroup" xmlns:w14="http://schemas.microsoft.com/office/word/2010/wordml" xmlns:w="http://schemas.openxmlformats.org/wordprocessingml/2006/main" xmlns:w10="urn:schemas-microsoft-com:office:word" xmlns:wp14="http://schemas.microsoft.com/office/word/2010/wordprocessingDrawing" xmlns:v="urn:schemas-microsoft-com:vml" xmlns:o="urn:schemas-microsoft-com:office:office" xmlns:mc="http://schemas.openxmlformats.org/markup-compatibility/2006" xmlns:wpc="http://schemas.microsoft.com/office/word/2010/wordprocessingCanvas" xmlns="" val="0"/>
                       </a:ext>
                     </a:extLst>
                   </a:blip>
@@ -15621,7 +17091,7 @@
       <w:rPr>
         <w:noProof/>
       </w:rPr>
-      <w:t>2</w:t>
+      <w:t>1</w:t>
     </w:r>
     <w:r>
       <w:rPr>
@@ -15674,7 +17144,7 @@
                   <a:blip r:embed="rId1">
                     <a:extLst>
                       <a:ext uri="{28A0092B-C50C-407E-A947-70E740481C1C}">
-                        <a14:useLocalDpi xmlns="" xmlns:wpc="http://schemas.microsoft.com/office/word/2010/wordprocessingCanvas" xmlns:mc="http://schemas.openxmlformats.org/markup-compatibility/2006" xmlns:o="urn:schemas-microsoft-com:office:office" xmlns:v="urn:schemas-microsoft-com:vml" xmlns:wp14="http://schemas.microsoft.com/office/word/2010/wordprocessingDrawing" xmlns:w10="urn:schemas-microsoft-com:office:word" xmlns:w="http://schemas.openxmlformats.org/wordprocessingml/2006/main" xmlns:w14="http://schemas.microsoft.com/office/word/2010/wordml" xmlns:wpg="http://schemas.microsoft.com/office/word/2010/wordprocessingGroup" xmlns:wpi="http://schemas.microsoft.com/office/word/2010/wordprocessingInk" xmlns:wps="http://schemas.microsoft.com/office/word/2010/wordprocessingShape" xmlns:a14="http://schemas.microsoft.com/office/drawing/2010/main" val="0"/>
+                        <a14:useLocalDpi xmlns:a14="http://schemas.microsoft.com/office/drawing/2010/main" xmlns:wps="http://schemas.microsoft.com/office/word/2010/wordprocessingShape" xmlns:wpi="http://schemas.microsoft.com/office/word/2010/wordprocessingInk" xmlns:wpg="http://schemas.microsoft.com/office/word/2010/wordprocessingGroup" xmlns:w14="http://schemas.microsoft.com/office/word/2010/wordml" xmlns:w="http://schemas.openxmlformats.org/wordprocessingml/2006/main" xmlns:w10="urn:schemas-microsoft-com:office:word" xmlns:wp14="http://schemas.microsoft.com/office/word/2010/wordprocessingDrawing" xmlns:v="urn:schemas-microsoft-com:vml" xmlns:o="urn:schemas-microsoft-com:office:office" xmlns:mc="http://schemas.openxmlformats.org/markup-compatibility/2006" xmlns:wpc="http://schemas.microsoft.com/office/word/2010/wordprocessingCanvas" xmlns="" val="0"/>
                       </a:ext>
                     </a:extLst>
                   </a:blip>
@@ -15743,8 +17213,13 @@
         <w:t xml:space="preserve">English: </w:t>
       </w:r>
       <w:r>
-        <w:t>Agency for Public Management and eGovernment</w:t>
-      </w:r>
+        <w:t xml:space="preserve">Agency for Public Management and </w:t>
+      </w:r>
+      <w:proofErr w:type="spellStart"/>
+      <w:r>
+        <w:t>eGovernment</w:t>
+      </w:r>
+      <w:proofErr w:type="spellEnd"/>
     </w:p>
   </w:footnote>
   <w:footnote w:id="2">
@@ -15992,7 +17467,15 @@
         <w:footnoteRef/>
       </w:r>
       <w:r>
-        <w:t xml:space="preserve"> OASIS ebCore terminology</w:t>
+        <w:t xml:space="preserve"> OASIS </w:t>
+      </w:r>
+      <w:proofErr w:type="spellStart"/>
+      <w:r>
+        <w:t>ebCore</w:t>
+      </w:r>
+      <w:proofErr w:type="spellEnd"/>
+      <w:r>
+        <w:t xml:space="preserve"> terminology</w:t>
       </w:r>
     </w:p>
   </w:footnote>
@@ -16107,7 +17590,13 @@
         <w:footnoteRef/>
       </w:r>
       <w:r>
-        <w:t xml:space="preserve"> This is e.g. relevant for the PEPPOL </w:t>
+        <w:t xml:space="preserve"> This is e.g. relevant for the </w:t>
+      </w:r>
+      <w:r>
+        <w:t>Peppol</w:t>
+      </w:r>
+      <w:r>
+        <w:t xml:space="preserve"> </w:t>
       </w:r>
       <w:r>
         <w:t xml:space="preserve">Billing BIS </w:t>
@@ -16169,7 +17658,7 @@
                   <a:blip r:embed="rId1">
                     <a:extLst>
                       <a:ext uri="{28A0092B-C50C-407E-A947-70E740481C1C}">
-                        <a14:useLocalDpi xmlns="" xmlns:wpc="http://schemas.microsoft.com/office/word/2010/wordprocessingCanvas" xmlns:mc="http://schemas.openxmlformats.org/markup-compatibility/2006" xmlns:o="urn:schemas-microsoft-com:office:office" xmlns:v="urn:schemas-microsoft-com:vml" xmlns:wp14="http://schemas.microsoft.com/office/word/2010/wordprocessingDrawing" xmlns:w10="urn:schemas-microsoft-com:office:word" xmlns:w="http://schemas.openxmlformats.org/wordprocessingml/2006/main" xmlns:w14="http://schemas.microsoft.com/office/word/2010/wordml" xmlns:wpg="http://schemas.microsoft.com/office/word/2010/wordprocessingGroup" xmlns:wpi="http://schemas.microsoft.com/office/word/2010/wordprocessingInk" xmlns:wps="http://schemas.microsoft.com/office/word/2010/wordprocessingShape" xmlns:a14="http://schemas.microsoft.com/office/drawing/2010/main" val="0"/>
+                        <a14:useLocalDpi xmlns:a14="http://schemas.microsoft.com/office/drawing/2010/main" xmlns:wps="http://schemas.microsoft.com/office/word/2010/wordprocessingShape" xmlns:wpi="http://schemas.microsoft.com/office/word/2010/wordprocessingInk" xmlns:wpg="http://schemas.microsoft.com/office/word/2010/wordprocessingGroup" xmlns:w14="http://schemas.microsoft.com/office/word/2010/wordml" xmlns:w="http://schemas.openxmlformats.org/wordprocessingml/2006/main" xmlns:w10="urn:schemas-microsoft-com:office:word" xmlns:wp14="http://schemas.microsoft.com/office/word/2010/wordprocessingDrawing" xmlns:v="urn:schemas-microsoft-com:vml" xmlns:o="urn:schemas-microsoft-com:office:office" xmlns:mc="http://schemas.openxmlformats.org/markup-compatibility/2006" xmlns:wpc="http://schemas.microsoft.com/office/word/2010/wordprocessingCanvas" xmlns="" val="0"/>
                       </a:ext>
                     </a:extLst>
                   </a:blip>
@@ -16204,7 +17693,16 @@
         <w:szCs w:val="20"/>
         <w:lang w:val="en-US"/>
       </w:rPr>
-      <w:t>PEPPOL Implementation Specification</w:t>
+      <w:t>Peppol</w:t>
+    </w:r>
+    <w:r>
+      <w:rPr>
+        <w:rFonts w:ascii="Arial" w:hAnsi="Arial" w:cs="Arial"/>
+        <w:sz w:val="20"/>
+        <w:szCs w:val="20"/>
+        <w:lang w:val="en-US"/>
+      </w:rPr>
+      <w:t xml:space="preserve"> Implementation Specification</w:t>
     </w:r>
   </w:p>
   <w:p>
@@ -16227,7 +17725,16 @@
         <w:szCs w:val="20"/>
         <w:lang w:val="en-US"/>
       </w:rPr>
-      <w:t>PEPPOL Policy for use of Identifiers v</w:t>
+      <w:t>Peppol</w:t>
+    </w:r>
+    <w:r>
+      <w:rPr>
+        <w:rFonts w:ascii="Arial" w:hAnsi="Arial" w:cs="Arial"/>
+        <w:sz w:val="20"/>
+        <w:szCs w:val="20"/>
+        <w:lang w:val="en-US"/>
+      </w:rPr>
+      <w:t xml:space="preserve"> Policy for use of Identifiers v</w:t>
     </w:r>
     <w:r>
       <w:rPr>
@@ -23050,7 +24557,7 @@
 </file>
 
 <file path=customXml/itemProps1.xml><?xml version="1.0" encoding="utf-8"?>
-<ds:datastoreItem xmlns:ds="http://schemas.openxmlformats.org/officeDocument/2006/customXml" ds:itemID="{ACB7452C-1E53-4ABA-BDEA-9F6831E673BB}">
+<ds:datastoreItem xmlns:ds="http://schemas.openxmlformats.org/officeDocument/2006/customXml" ds:itemID="{80D9C66E-8E2D-484F-A249-7C6B8374EF44}">
   <ds:schemaRefs>
     <ds:schemaRef ds:uri="http://schemas.openxmlformats.org/officeDocument/2006/bibliography"/>
   </ds:schemaRefs>

</xml_diff>